<commit_message>
actualizacion del logo de la empresa
</commit_message>
<xml_diff>
--- a/Documentacion/PGC.docx
+++ b/Documentacion/PGC.docx
@@ -1,6 +1,6 @@
 
 <file path=word/document.xml><?xml version="1.0" encoding="utf-8"?>
-<w:document xmlns:wpc="http://schemas.microsoft.com/office/word/2010/wordprocessingCanvas" xmlns:mc="http://schemas.openxmlformats.org/markup-compatibility/2006" xmlns:o="urn:schemas-microsoft-com:office:office" xmlns:r="http://schemas.openxmlformats.org/officeDocument/2006/relationships" xmlns:m="http://schemas.openxmlformats.org/officeDocument/2006/math" xmlns:v="urn:schemas-microsoft-com:vml" xmlns:wp14="http://schemas.microsoft.com/office/word/2010/wordprocessingDrawing" xmlns:wp="http://schemas.openxmlformats.org/drawingml/2006/wordprocessingDrawing" xmlns:w10="urn:schemas-microsoft-com:office:word" xmlns:w="http://schemas.openxmlformats.org/wordprocessingml/2006/main" xmlns:w14="http://schemas.microsoft.com/office/word/2010/wordml" xmlns:wpg="http://schemas.microsoft.com/office/word/2010/wordprocessingGroup" xmlns:wpi="http://schemas.microsoft.com/office/word/2010/wordprocessingInk" xmlns:wne="http://schemas.microsoft.com/office/word/2006/wordml" xmlns:wps="http://schemas.microsoft.com/office/word/2010/wordprocessingShape" mc:Ignorable="w14 wp14">
+<w:document xmlns:wpc="http://schemas.microsoft.com/office/word/2010/wordprocessingCanvas" xmlns:mc="http://schemas.openxmlformats.org/markup-compatibility/2006" xmlns:o="urn:schemas-microsoft-com:office:office" xmlns:r="http://schemas.openxmlformats.org/officeDocument/2006/relationships" xmlns:m="http://schemas.openxmlformats.org/officeDocument/2006/math" xmlns:v="urn:schemas-microsoft-com:vml" xmlns:wp14="http://schemas.microsoft.com/office/word/2010/wordprocessingDrawing" xmlns:wp="http://schemas.openxmlformats.org/drawingml/2006/wordprocessingDrawing" xmlns:w10="urn:schemas-microsoft-com:office:word" xmlns:w="http://schemas.openxmlformats.org/wordprocessingml/2006/main" xmlns:w14="http://schemas.microsoft.com/office/word/2010/wordml" xmlns:w15="http://schemas.microsoft.com/office/word/2012/wordml" xmlns:wpg="http://schemas.microsoft.com/office/word/2010/wordprocessingGroup" xmlns:wpi="http://schemas.microsoft.com/office/word/2010/wordprocessingInk" xmlns:wne="http://schemas.microsoft.com/office/word/2006/wordml" xmlns:wps="http://schemas.microsoft.com/office/word/2010/wordprocessingShape" mc:Ignorable="w14 w15 wp14">
   <w:body>
     <w:p>
       <w:pPr>
@@ -34,6 +34,8 @@
           <w:szCs w:val="22"/>
         </w:rPr>
       </w:pPr>
+      <w:bookmarkStart w:id="0" w:name="_GoBack"/>
+      <w:bookmarkEnd w:id="0"/>
     </w:p>
     <w:p>
       <w:pPr>
@@ -665,8 +667,6 @@
           <w:szCs w:val="22"/>
         </w:rPr>
       </w:pPr>
-      <w:bookmarkStart w:id="0" w:name="_GoBack"/>
-      <w:bookmarkEnd w:id="0"/>
     </w:p>
     <w:p>
       <w:pPr>
@@ -3134,7 +3134,6 @@
           <w:lang w:val="es-PE" w:eastAsia="es-PE"/>
         </w:rPr>
       </w:pPr>
-      <w:proofErr w:type="spellStart"/>
       <w:r>
         <w:rPr>
           <w:rFonts w:asciiTheme="minorHAnsi" w:hAnsiTheme="minorHAnsi"/>
@@ -3144,19 +3143,7 @@
           <w:shd w:val="clear" w:color="auto" w:fill="FFFFFF"/>
           <w:lang w:val="es-PE" w:eastAsia="es-PE"/>
         </w:rPr>
-        <w:t>Alpha</w:t>
-      </w:r>
-      <w:proofErr w:type="spellEnd"/>
-      <w:r>
-        <w:rPr>
-          <w:rFonts w:asciiTheme="minorHAnsi" w:hAnsiTheme="minorHAnsi"/>
-          <w:color w:val="000000"/>
-          <w:sz w:val="22"/>
-          <w:szCs w:val="22"/>
-          <w:shd w:val="clear" w:color="auto" w:fill="FFFFFF"/>
-          <w:lang w:val="es-PE" w:eastAsia="es-PE"/>
-        </w:rPr>
-        <w:t xml:space="preserve"> Business es una empresa de capacitación de personal que brinda servicios de capacitaciones, auditorias de seguridad, y desarrollo de proyectos de software.</w:t>
+        <w:t>Alpha Business es una empresa de capacitación de personal que brinda servicios de capacitaciones, auditorias de seguridad, y desarrollo de proyectos de software.</w:t>
       </w:r>
     </w:p>
     <w:p>
@@ -3406,7 +3393,7 @@
           <w:noProof/>
           <w:sz w:val="22"/>
           <w:shd w:val="clear" w:color="auto" w:fill="DBE5F1" w:themeFill="accent1" w:themeFillTint="33"/>
-          <w:lang w:val="es-PE" w:eastAsia="es-PE"/>
+          <w:lang w:val="es-MX" w:eastAsia="es-MX"/>
         </w:rPr>
         <w:drawing>
           <wp:inline distT="0" distB="0" distL="0" distR="0" wp14:anchorId="3031FAD1" wp14:editId="086FE8A4">
@@ -3416,7 +3403,7 @@
             <wp:cNvGraphicFramePr/>
             <a:graphic xmlns:a="http://schemas.openxmlformats.org/drawingml/2006/main">
               <a:graphicData uri="http://schemas.openxmlformats.org/drawingml/2006/diagram">
-                <dgm:relIds xmlns:dgm="http://schemas.openxmlformats.org/drawingml/2006/diagram" xmlns:r="http://schemas.openxmlformats.org/officeDocument/2006/relationships" r:dm="rId8" r:lo="rId9" r:qs="rId10" r:cs="rId11"/>
+                <dgm:relIds xmlns:dgm="http://schemas.openxmlformats.org/drawingml/2006/diagram" xmlns:r="http://schemas.openxmlformats.org/officeDocument/2006/relationships" r:dm="rId7" r:lo="rId8" r:qs="rId9" r:cs="rId10"/>
               </a:graphicData>
             </a:graphic>
           </wp:inline>
@@ -5473,25 +5460,7 @@
           <w:sz w:val="22"/>
           <w:szCs w:val="22"/>
         </w:rPr>
-        <w:t xml:space="preserve">Reporte de </w:t>
-      </w:r>
-      <w:proofErr w:type="spellStart"/>
-      <w:r>
-        <w:rPr>
-          <w:rFonts w:asciiTheme="minorHAnsi" w:hAnsiTheme="minorHAnsi"/>
-          <w:sz w:val="22"/>
-          <w:szCs w:val="22"/>
-        </w:rPr>
-        <w:t>Release</w:t>
-      </w:r>
-      <w:proofErr w:type="spellEnd"/>
-      <w:r>
-        <w:rPr>
-          <w:rFonts w:asciiTheme="minorHAnsi" w:hAnsiTheme="minorHAnsi"/>
-          <w:sz w:val="22"/>
-          <w:szCs w:val="22"/>
-        </w:rPr>
-        <w:t xml:space="preserve"> Implementados.</w:t>
+        <w:t>Reporte de Release Implementados.</w:t>
       </w:r>
     </w:p>
     <w:p>
@@ -5789,23 +5758,13 @@
           <w:szCs w:val="22"/>
         </w:rPr>
       </w:pPr>
-      <w:proofErr w:type="spellStart"/>
       <w:r>
         <w:rPr>
           <w:rFonts w:asciiTheme="minorHAnsi" w:hAnsiTheme="minorHAnsi"/>
           <w:sz w:val="22"/>
           <w:szCs w:val="22"/>
         </w:rPr>
-        <w:t>Replanificar</w:t>
-      </w:r>
-      <w:proofErr w:type="spellEnd"/>
-      <w:r>
-        <w:rPr>
-          <w:rFonts w:asciiTheme="minorHAnsi" w:hAnsiTheme="minorHAnsi"/>
-          <w:sz w:val="22"/>
-          <w:szCs w:val="22"/>
-        </w:rPr>
-        <w:t xml:space="preserve"> los cambios afectados.</w:t>
+        <w:t>Replanificar los cambios afectados.</w:t>
       </w:r>
     </w:p>
     <w:p>
@@ -10008,8 +9967,8 @@
     </w:p>
     <w:p/>
     <w:sectPr>
-      <w:headerReference w:type="default" r:id="rId13"/>
-      <w:footerReference w:type="default" r:id="rId14"/>
+      <w:headerReference w:type="default" r:id="rId12"/>
+      <w:footerReference w:type="default" r:id="rId13"/>
       <w:pgSz w:w="12240" w:h="15840"/>
       <w:pgMar w:top="1417" w:right="1701" w:bottom="1417" w:left="1701" w:header="737" w:footer="708" w:gutter="0"/>
       <w:cols w:space="708"/>
@@ -10020,7 +9979,7 @@
 </file>
 
 <file path=word/endnotes.xml><?xml version="1.0" encoding="utf-8"?>
-<w:endnotes xmlns:wpc="http://schemas.microsoft.com/office/word/2010/wordprocessingCanvas" xmlns:mc="http://schemas.openxmlformats.org/markup-compatibility/2006" xmlns:o="urn:schemas-microsoft-com:office:office" xmlns:r="http://schemas.openxmlformats.org/officeDocument/2006/relationships" xmlns:m="http://schemas.openxmlformats.org/officeDocument/2006/math" xmlns:v="urn:schemas-microsoft-com:vml" xmlns:wp14="http://schemas.microsoft.com/office/word/2010/wordprocessingDrawing" xmlns:wp="http://schemas.openxmlformats.org/drawingml/2006/wordprocessingDrawing" xmlns:w10="urn:schemas-microsoft-com:office:word" xmlns:w="http://schemas.openxmlformats.org/wordprocessingml/2006/main" xmlns:w14="http://schemas.microsoft.com/office/word/2010/wordml" xmlns:wpg="http://schemas.microsoft.com/office/word/2010/wordprocessingGroup" xmlns:wpi="http://schemas.microsoft.com/office/word/2010/wordprocessingInk" xmlns:wne="http://schemas.microsoft.com/office/word/2006/wordml" xmlns:wps="http://schemas.microsoft.com/office/word/2010/wordprocessingShape" mc:Ignorable="w14 wp14">
+<w:endnotes xmlns:wpc="http://schemas.microsoft.com/office/word/2010/wordprocessingCanvas" xmlns:mc="http://schemas.openxmlformats.org/markup-compatibility/2006" xmlns:o="urn:schemas-microsoft-com:office:office" xmlns:r="http://schemas.openxmlformats.org/officeDocument/2006/relationships" xmlns:m="http://schemas.openxmlformats.org/officeDocument/2006/math" xmlns:v="urn:schemas-microsoft-com:vml" xmlns:wp14="http://schemas.microsoft.com/office/word/2010/wordprocessingDrawing" xmlns:wp="http://schemas.openxmlformats.org/drawingml/2006/wordprocessingDrawing" xmlns:w10="urn:schemas-microsoft-com:office:word" xmlns:w="http://schemas.openxmlformats.org/wordprocessingml/2006/main" xmlns:w14="http://schemas.microsoft.com/office/word/2010/wordml" xmlns:w15="http://schemas.microsoft.com/office/word/2012/wordml" xmlns:wpg="http://schemas.microsoft.com/office/word/2010/wordprocessingGroup" xmlns:wpi="http://schemas.microsoft.com/office/word/2010/wordprocessingInk" xmlns:wne="http://schemas.microsoft.com/office/word/2006/wordml" xmlns:wps="http://schemas.microsoft.com/office/word/2010/wordprocessingShape" mc:Ignorable="w14 w15 wp14">
   <w:endnote w:type="separator" w:id="-1">
     <w:p>
       <w:r>
@@ -10039,7 +9998,7 @@
 </file>
 
 <file path=word/footer1.xml><?xml version="1.0" encoding="utf-8"?>
-<w:ftr xmlns:wpc="http://schemas.microsoft.com/office/word/2010/wordprocessingCanvas" xmlns:mc="http://schemas.openxmlformats.org/markup-compatibility/2006" xmlns:o="urn:schemas-microsoft-com:office:office" xmlns:r="http://schemas.openxmlformats.org/officeDocument/2006/relationships" xmlns:m="http://schemas.openxmlformats.org/officeDocument/2006/math" xmlns:v="urn:schemas-microsoft-com:vml" xmlns:wp14="http://schemas.microsoft.com/office/word/2010/wordprocessingDrawing" xmlns:wp="http://schemas.openxmlformats.org/drawingml/2006/wordprocessingDrawing" xmlns:w10="urn:schemas-microsoft-com:office:word" xmlns:w="http://schemas.openxmlformats.org/wordprocessingml/2006/main" xmlns:w14="http://schemas.microsoft.com/office/word/2010/wordml" xmlns:wpg="http://schemas.microsoft.com/office/word/2010/wordprocessingGroup" xmlns:wpi="http://schemas.microsoft.com/office/word/2010/wordprocessingInk" xmlns:wne="http://schemas.microsoft.com/office/word/2006/wordml" xmlns:wps="http://schemas.microsoft.com/office/word/2010/wordprocessingShape" mc:Ignorable="w14 wp14">
+<w:ftr xmlns:wpc="http://schemas.microsoft.com/office/word/2010/wordprocessingCanvas" xmlns:mc="http://schemas.openxmlformats.org/markup-compatibility/2006" xmlns:o="urn:schemas-microsoft-com:office:office" xmlns:r="http://schemas.openxmlformats.org/officeDocument/2006/relationships" xmlns:m="http://schemas.openxmlformats.org/officeDocument/2006/math" xmlns:v="urn:schemas-microsoft-com:vml" xmlns:wp14="http://schemas.microsoft.com/office/word/2010/wordprocessingDrawing" xmlns:wp="http://schemas.openxmlformats.org/drawingml/2006/wordprocessingDrawing" xmlns:w10="urn:schemas-microsoft-com:office:word" xmlns:w="http://schemas.openxmlformats.org/wordprocessingml/2006/main" xmlns:w14="http://schemas.microsoft.com/office/word/2010/wordml" xmlns:w15="http://schemas.microsoft.com/office/word/2012/wordml" xmlns:wpg="http://schemas.microsoft.com/office/word/2010/wordprocessingGroup" xmlns:wpi="http://schemas.microsoft.com/office/word/2010/wordprocessingInk" xmlns:wne="http://schemas.microsoft.com/office/word/2006/wordml" xmlns:wps="http://schemas.microsoft.com/office/word/2010/wordprocessingShape" mc:Ignorable="w14 w15 wp14">
   <w:sdt>
     <w:sdtPr>
       <w:id w:val="777609624"/>
@@ -10112,7 +10071,7 @@
 </file>
 
 <file path=word/footnotes.xml><?xml version="1.0" encoding="utf-8"?>
-<w:footnotes xmlns:wpc="http://schemas.microsoft.com/office/word/2010/wordprocessingCanvas" xmlns:mc="http://schemas.openxmlformats.org/markup-compatibility/2006" xmlns:o="urn:schemas-microsoft-com:office:office" xmlns:r="http://schemas.openxmlformats.org/officeDocument/2006/relationships" xmlns:m="http://schemas.openxmlformats.org/officeDocument/2006/math" xmlns:v="urn:schemas-microsoft-com:vml" xmlns:wp14="http://schemas.microsoft.com/office/word/2010/wordprocessingDrawing" xmlns:wp="http://schemas.openxmlformats.org/drawingml/2006/wordprocessingDrawing" xmlns:w10="urn:schemas-microsoft-com:office:word" xmlns:w="http://schemas.openxmlformats.org/wordprocessingml/2006/main" xmlns:w14="http://schemas.microsoft.com/office/word/2010/wordml" xmlns:wpg="http://schemas.microsoft.com/office/word/2010/wordprocessingGroup" xmlns:wpi="http://schemas.microsoft.com/office/word/2010/wordprocessingInk" xmlns:wne="http://schemas.microsoft.com/office/word/2006/wordml" xmlns:wps="http://schemas.microsoft.com/office/word/2010/wordprocessingShape" mc:Ignorable="w14 wp14">
+<w:footnotes xmlns:wpc="http://schemas.microsoft.com/office/word/2010/wordprocessingCanvas" xmlns:mc="http://schemas.openxmlformats.org/markup-compatibility/2006" xmlns:o="urn:schemas-microsoft-com:office:office" xmlns:r="http://schemas.openxmlformats.org/officeDocument/2006/relationships" xmlns:m="http://schemas.openxmlformats.org/officeDocument/2006/math" xmlns:v="urn:schemas-microsoft-com:vml" xmlns:wp14="http://schemas.microsoft.com/office/word/2010/wordprocessingDrawing" xmlns:wp="http://schemas.openxmlformats.org/drawingml/2006/wordprocessingDrawing" xmlns:w10="urn:schemas-microsoft-com:office:word" xmlns:w="http://schemas.openxmlformats.org/wordprocessingml/2006/main" xmlns:w14="http://schemas.microsoft.com/office/word/2010/wordml" xmlns:w15="http://schemas.microsoft.com/office/word/2012/wordml" xmlns:wpg="http://schemas.microsoft.com/office/word/2010/wordprocessingGroup" xmlns:wpi="http://schemas.microsoft.com/office/word/2010/wordprocessingInk" xmlns:wne="http://schemas.microsoft.com/office/word/2006/wordml" xmlns:wps="http://schemas.microsoft.com/office/word/2010/wordprocessingShape" mc:Ignorable="w14 w15 wp14">
   <w:footnote w:type="separator" w:id="-1">
     <w:p>
       <w:r>
@@ -10131,7 +10090,7 @@
 </file>
 
 <file path=word/header1.xml><?xml version="1.0" encoding="utf-8"?>
-<w:hdr xmlns:wpc="http://schemas.microsoft.com/office/word/2010/wordprocessingCanvas" xmlns:mc="http://schemas.openxmlformats.org/markup-compatibility/2006" xmlns:o="urn:schemas-microsoft-com:office:office" xmlns:r="http://schemas.openxmlformats.org/officeDocument/2006/relationships" xmlns:m="http://schemas.openxmlformats.org/officeDocument/2006/math" xmlns:v="urn:schemas-microsoft-com:vml" xmlns:wp14="http://schemas.microsoft.com/office/word/2010/wordprocessingDrawing" xmlns:wp="http://schemas.openxmlformats.org/drawingml/2006/wordprocessingDrawing" xmlns:w10="urn:schemas-microsoft-com:office:word" xmlns:w="http://schemas.openxmlformats.org/wordprocessingml/2006/main" xmlns:w14="http://schemas.microsoft.com/office/word/2010/wordml" xmlns:wpg="http://schemas.microsoft.com/office/word/2010/wordprocessingGroup" xmlns:wpi="http://schemas.microsoft.com/office/word/2010/wordprocessingInk" xmlns:wne="http://schemas.microsoft.com/office/word/2006/wordml" xmlns:wps="http://schemas.microsoft.com/office/word/2010/wordprocessingShape" mc:Ignorable="w14 wp14">
+<w:hdr xmlns:wpc="http://schemas.microsoft.com/office/word/2010/wordprocessingCanvas" xmlns:mc="http://schemas.openxmlformats.org/markup-compatibility/2006" xmlns:o="urn:schemas-microsoft-com:office:office" xmlns:r="http://schemas.openxmlformats.org/officeDocument/2006/relationships" xmlns:m="http://schemas.openxmlformats.org/officeDocument/2006/math" xmlns:v="urn:schemas-microsoft-com:vml" xmlns:wp14="http://schemas.microsoft.com/office/word/2010/wordprocessingDrawing" xmlns:wp="http://schemas.openxmlformats.org/drawingml/2006/wordprocessingDrawing" xmlns:w10="urn:schemas-microsoft-com:office:word" xmlns:w="http://schemas.openxmlformats.org/wordprocessingml/2006/main" xmlns:w14="http://schemas.microsoft.com/office/word/2010/wordml" xmlns:w15="http://schemas.microsoft.com/office/word/2012/wordml" xmlns:wpg="http://schemas.microsoft.com/office/word/2010/wordprocessingGroup" xmlns:wpi="http://schemas.microsoft.com/office/word/2010/wordprocessingInk" xmlns:wne="http://schemas.microsoft.com/office/word/2006/wordml" xmlns:wps="http://schemas.microsoft.com/office/word/2010/wordprocessingShape" mc:Ignorable="w14 w15 wp14">
   <w:p>
     <w:pPr>
       <w:pStyle w:val="Encabezado"/>
@@ -10139,21 +10098,20 @@
     <w:r>
       <w:rPr>
         <w:noProof/>
-        <w:lang w:val="es-PE" w:eastAsia="es-PE"/>
       </w:rPr>
       <w:drawing>
-        <wp:anchor distT="0" distB="0" distL="114300" distR="114300" simplePos="0" relativeHeight="251661312" behindDoc="0" locked="0" layoutInCell="1" allowOverlap="1" wp14:anchorId="2435533B" wp14:editId="2CC6C817">
+        <wp:anchor distT="0" distB="0" distL="114300" distR="114300" simplePos="0" relativeHeight="251658752" behindDoc="1" locked="0" layoutInCell="1" allowOverlap="1" wp14:anchorId="4F1AB10B" wp14:editId="4E06D66D">
           <wp:simplePos x="0" y="0"/>
           <wp:positionH relativeFrom="column">
-            <wp:posOffset>-440690</wp:posOffset>
+            <wp:posOffset>-171450</wp:posOffset>
           </wp:positionH>
           <wp:positionV relativeFrom="paragraph">
-            <wp:posOffset>-405765</wp:posOffset>
+            <wp:posOffset>-238125</wp:posOffset>
           </wp:positionV>
-          <wp:extent cx="2161537" cy="690239"/>
-          <wp:effectExtent l="0" t="0" r="0" b="0"/>
+          <wp:extent cx="1628775" cy="500380"/>
+          <wp:effectExtent l="0" t="0" r="9525" b="0"/>
           <wp:wrapNone/>
-          <wp:docPr id="2" name="Imagen 2"/>
+          <wp:docPr id="36" name="Imagen 36"/>
           <wp:cNvGraphicFramePr>
             <a:graphicFrameLocks xmlns:a="http://schemas.openxmlformats.org/drawingml/2006/main" noChangeAspect="1"/>
           </wp:cNvGraphicFramePr>
@@ -10161,7 +10119,7 @@
             <a:graphicData uri="http://schemas.openxmlformats.org/drawingml/2006/picture">
               <pic:pic xmlns:pic="http://schemas.openxmlformats.org/drawingml/2006/picture">
                 <pic:nvPicPr>
-                  <pic:cNvPr id="0" name="Picture 1" descr="C:\Users\HP 240 G3\Downloads\logo2.png"/>
+                  <pic:cNvPr id="0" name="Picture 33"/>
                   <pic:cNvPicPr>
                     <a:picLocks noChangeAspect="1" noChangeArrowheads="1"/>
                   </pic:cNvPicPr>
@@ -10174,6 +10132,7 @@
                       </a:ext>
                     </a:extLst>
                   </a:blip>
+                  <a:srcRect/>
                   <a:stretch>
                     <a:fillRect/>
                   </a:stretch>
@@ -10181,7 +10140,7 @@
                 <pic:spPr bwMode="auto">
                   <a:xfrm>
                     <a:off x="0" y="0"/>
-                    <a:ext cx="2161537" cy="690239"/>
+                    <a:ext cx="1628775" cy="500380"/>
                   </a:xfrm>
                   <a:prstGeom prst="rect">
                     <a:avLst/>
@@ -10190,11 +10149,6 @@
                   <a:ln>
                     <a:noFill/>
                   </a:ln>
-                  <a:extLst>
-                    <a:ext uri="{53640926-AAD7-44D8-BBD7-CCE9431645EC}">
-                      <a14:shadowObscured xmlns:a14="http://schemas.microsoft.com/office/drawing/2010/main"/>
-                    </a:ext>
-                  </a:extLst>
                 </pic:spPr>
               </pic:pic>
             </a:graphicData>
@@ -10211,12 +10165,12 @@
     <w:r>
       <w:rPr>
         <w:noProof/>
-        <w:lang w:val="es-PE" w:eastAsia="es-PE"/>
+        <w:lang w:val="es-MX" w:eastAsia="es-MX"/>
       </w:rPr>
       <mc:AlternateContent>
         <mc:Choice Requires="wps">
           <w:drawing>
-            <wp:anchor distT="0" distB="0" distL="114300" distR="114300" simplePos="0" relativeHeight="251659264" behindDoc="0" locked="0" layoutInCell="1" allowOverlap="1" wp14:anchorId="6EA06542" wp14:editId="1A5978B5">
+            <wp:anchor distT="0" distB="0" distL="114300" distR="114300" simplePos="0" relativeHeight="251657728" behindDoc="0" locked="0" layoutInCell="1" allowOverlap="1" wp14:anchorId="613D31FA" wp14:editId="03B326F4">
               <wp:simplePos x="0" y="0"/>
               <wp:positionH relativeFrom="column">
                 <wp:posOffset>-51435</wp:posOffset>
@@ -10268,7 +10222,7 @@
         </mc:Choice>
         <mc:Fallback>
           <w:pict>
-            <v:line id="Conector recto 3" o:spid="_x0000_s1026" style="position:absolute;flip:y;z-index:251659264;visibility:visible;mso-wrap-style:square;mso-width-percent:0;mso-height-percent:0;mso-wrap-distance-left:9pt;mso-wrap-distance-top:0;mso-wrap-distance-right:9pt;mso-wrap-distance-bottom:0;mso-position-horizontal:absolute;mso-position-horizontal-relative:text;mso-position-vertical:absolute;mso-position-vertical-relative:text;mso-width-percent:0;mso-height-percent:0;mso-width-relative:margin;mso-height-relative:margin" from="-4.05pt,28.85pt" to="469.2pt,28.85pt" o:gfxdata="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" strokeweight="1.5pt"/>
+            <v:line w14:anchorId="71DAFE9F" id="Conector recto 3" o:spid="_x0000_s1026" style="position:absolute;flip:y;z-index:251657728;visibility:visible;mso-wrap-style:square;mso-width-percent:0;mso-height-percent:0;mso-wrap-distance-left:9pt;mso-wrap-distance-top:0;mso-wrap-distance-right:9pt;mso-wrap-distance-bottom:0;mso-position-horizontal:absolute;mso-position-horizontal-relative:text;mso-position-vertical:absolute;mso-position-vertical-relative:text;mso-width-percent:0;mso-height-percent:0;mso-width-relative:margin;mso-height-relative:margin" from="-4.05pt,28.85pt" to="469.2pt,28.85pt" o:gfxdata="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" strokeweight="1.5pt"/>
           </w:pict>
         </mc:Fallback>
       </mc:AlternateContent>
@@ -10278,8 +10232,8 @@
 </file>
 
 <file path=word/numbering.xml><?xml version="1.0" encoding="utf-8"?>
-<w:numbering xmlns:wpc="http://schemas.microsoft.com/office/word/2010/wordprocessingCanvas" xmlns:mc="http://schemas.openxmlformats.org/markup-compatibility/2006" xmlns:o="urn:schemas-microsoft-com:office:office" xmlns:r="http://schemas.openxmlformats.org/officeDocument/2006/relationships" xmlns:m="http://schemas.openxmlformats.org/officeDocument/2006/math" xmlns:v="urn:schemas-microsoft-com:vml" xmlns:wp14="http://schemas.microsoft.com/office/word/2010/wordprocessingDrawing" xmlns:wp="http://schemas.openxmlformats.org/drawingml/2006/wordprocessingDrawing" xmlns:w10="urn:schemas-microsoft-com:office:word" xmlns:w="http://schemas.openxmlformats.org/wordprocessingml/2006/main" xmlns:w14="http://schemas.microsoft.com/office/word/2010/wordml" xmlns:wpg="http://schemas.microsoft.com/office/word/2010/wordprocessingGroup" xmlns:wpi="http://schemas.microsoft.com/office/word/2010/wordprocessingInk" xmlns:wne="http://schemas.microsoft.com/office/word/2006/wordml" xmlns:wps="http://schemas.microsoft.com/office/word/2010/wordprocessingShape" mc:Ignorable="w14 wp14">
-  <w:abstractNum w:abstractNumId="0">
+<w:numbering xmlns:wpc="http://schemas.microsoft.com/office/word/2010/wordprocessingCanvas" xmlns:mc="http://schemas.openxmlformats.org/markup-compatibility/2006" xmlns:o="urn:schemas-microsoft-com:office:office" xmlns:r="http://schemas.openxmlformats.org/officeDocument/2006/relationships" xmlns:m="http://schemas.openxmlformats.org/officeDocument/2006/math" xmlns:v="urn:schemas-microsoft-com:vml" xmlns:wp14="http://schemas.microsoft.com/office/word/2010/wordprocessingDrawing" xmlns:wp="http://schemas.openxmlformats.org/drawingml/2006/wordprocessingDrawing" xmlns:w10="urn:schemas-microsoft-com:office:word" xmlns:w="http://schemas.openxmlformats.org/wordprocessingml/2006/main" xmlns:w14="http://schemas.microsoft.com/office/word/2010/wordml" xmlns:w15="http://schemas.microsoft.com/office/word/2012/wordml" xmlns:wpg="http://schemas.microsoft.com/office/word/2010/wordprocessingGroup" xmlns:wpi="http://schemas.microsoft.com/office/word/2010/wordprocessingInk" xmlns:wne="http://schemas.microsoft.com/office/word/2006/wordml" xmlns:wps="http://schemas.microsoft.com/office/word/2010/wordprocessingShape" mc:Ignorable="w14 w15 wp14">
+  <w:abstractNum w:abstractNumId="0" w15:restartNumberingAfterBreak="0">
     <w:nsid w:val="01C10A44"/>
     <w:multiLevelType w:val="hybridMultilevel"/>
     <w:tmpl w:val="0248FDF0"/>
@@ -10392,7 +10346,7 @@
       </w:rPr>
     </w:lvl>
   </w:abstractNum>
-  <w:abstractNum w:abstractNumId="1">
+  <w:abstractNum w:abstractNumId="1" w15:restartNumberingAfterBreak="0">
     <w:nsid w:val="07224670"/>
     <w:multiLevelType w:val="hybridMultilevel"/>
     <w:tmpl w:val="EFD8EE44"/>
@@ -10505,7 +10459,7 @@
       </w:rPr>
     </w:lvl>
   </w:abstractNum>
-  <w:abstractNum w:abstractNumId="2">
+  <w:abstractNum w:abstractNumId="2" w15:restartNumberingAfterBreak="0">
     <w:nsid w:val="0A0A607C"/>
     <w:multiLevelType w:val="hybridMultilevel"/>
     <w:tmpl w:val="9978F79C"/>
@@ -10618,7 +10572,7 @@
       </w:rPr>
     </w:lvl>
   </w:abstractNum>
-  <w:abstractNum w:abstractNumId="3">
+  <w:abstractNum w:abstractNumId="3" w15:restartNumberingAfterBreak="0">
     <w:nsid w:val="0FB663EF"/>
     <w:multiLevelType w:val="multilevel"/>
     <w:tmpl w:val="46AE0838"/>
@@ -10742,7 +10696,7 @@
       </w:rPr>
     </w:lvl>
   </w:abstractNum>
-  <w:abstractNum w:abstractNumId="4">
+  <w:abstractNum w:abstractNumId="4" w15:restartNumberingAfterBreak="0">
     <w:nsid w:val="124876BB"/>
     <w:multiLevelType w:val="hybridMultilevel"/>
     <w:tmpl w:val="6B9A92E0"/>
@@ -10855,7 +10809,7 @@
       </w:rPr>
     </w:lvl>
   </w:abstractNum>
-  <w:abstractNum w:abstractNumId="5">
+  <w:abstractNum w:abstractNumId="5" w15:restartNumberingAfterBreak="0">
     <w:nsid w:val="18DF6AC3"/>
     <w:multiLevelType w:val="hybridMultilevel"/>
     <w:tmpl w:val="F98E8646"/>
@@ -10968,7 +10922,7 @@
       </w:rPr>
     </w:lvl>
   </w:abstractNum>
-  <w:abstractNum w:abstractNumId="6">
+  <w:abstractNum w:abstractNumId="6" w15:restartNumberingAfterBreak="0">
     <w:nsid w:val="20F34225"/>
     <w:multiLevelType w:val="hybridMultilevel"/>
     <w:tmpl w:val="27FE8636"/>
@@ -11081,7 +11035,7 @@
       </w:rPr>
     </w:lvl>
   </w:abstractNum>
-  <w:abstractNum w:abstractNumId="7">
+  <w:abstractNum w:abstractNumId="7" w15:restartNumberingAfterBreak="0">
     <w:nsid w:val="2A25135F"/>
     <w:multiLevelType w:val="hybridMultilevel"/>
     <w:tmpl w:val="D390FAF0"/>
@@ -11194,7 +11148,7 @@
       </w:rPr>
     </w:lvl>
   </w:abstractNum>
-  <w:abstractNum w:abstractNumId="8">
+  <w:abstractNum w:abstractNumId="8" w15:restartNumberingAfterBreak="0">
     <w:nsid w:val="2A82677D"/>
     <w:multiLevelType w:val="hybridMultilevel"/>
     <w:tmpl w:val="EBEA340C"/>
@@ -11307,7 +11261,7 @@
       </w:rPr>
     </w:lvl>
   </w:abstractNum>
-  <w:abstractNum w:abstractNumId="9">
+  <w:abstractNum w:abstractNumId="9" w15:restartNumberingAfterBreak="0">
     <w:nsid w:val="333E0D6E"/>
     <w:multiLevelType w:val="hybridMultilevel"/>
     <w:tmpl w:val="7070D426"/>
@@ -11420,7 +11374,7 @@
       </w:rPr>
     </w:lvl>
   </w:abstractNum>
-  <w:abstractNum w:abstractNumId="10">
+  <w:abstractNum w:abstractNumId="10" w15:restartNumberingAfterBreak="0">
     <w:nsid w:val="38CE6FAD"/>
     <w:multiLevelType w:val="hybridMultilevel"/>
     <w:tmpl w:val="3B047264"/>
@@ -11533,7 +11487,7 @@
       </w:rPr>
     </w:lvl>
   </w:abstractNum>
-  <w:abstractNum w:abstractNumId="11">
+  <w:abstractNum w:abstractNumId="11" w15:restartNumberingAfterBreak="0">
     <w:nsid w:val="3D483EE3"/>
     <w:multiLevelType w:val="hybridMultilevel"/>
     <w:tmpl w:val="A68A7B2A"/>
@@ -11646,7 +11600,7 @@
       </w:rPr>
     </w:lvl>
   </w:abstractNum>
-  <w:abstractNum w:abstractNumId="12">
+  <w:abstractNum w:abstractNumId="12" w15:restartNumberingAfterBreak="0">
     <w:nsid w:val="40802650"/>
     <w:multiLevelType w:val="hybridMultilevel"/>
     <w:tmpl w:val="1A4AED42"/>
@@ -11759,7 +11713,7 @@
       </w:rPr>
     </w:lvl>
   </w:abstractNum>
-  <w:abstractNum w:abstractNumId="13">
+  <w:abstractNum w:abstractNumId="13" w15:restartNumberingAfterBreak="0">
     <w:nsid w:val="41BE4990"/>
     <w:multiLevelType w:val="hybridMultilevel"/>
     <w:tmpl w:val="9C42214A"/>
@@ -11848,7 +11802,7 @@
       </w:pPr>
     </w:lvl>
   </w:abstractNum>
-  <w:abstractNum w:abstractNumId="14">
+  <w:abstractNum w:abstractNumId="14" w15:restartNumberingAfterBreak="0">
     <w:nsid w:val="4B776101"/>
     <w:multiLevelType w:val="hybridMultilevel"/>
     <w:tmpl w:val="3808E134"/>
@@ -11961,7 +11915,7 @@
       </w:rPr>
     </w:lvl>
   </w:abstractNum>
-  <w:abstractNum w:abstractNumId="15">
+  <w:abstractNum w:abstractNumId="15" w15:restartNumberingAfterBreak="0">
     <w:nsid w:val="4DE507C1"/>
     <w:multiLevelType w:val="hybridMultilevel"/>
     <w:tmpl w:val="62B2D63A"/>
@@ -12074,7 +12028,7 @@
       </w:rPr>
     </w:lvl>
   </w:abstractNum>
-  <w:abstractNum w:abstractNumId="16">
+  <w:abstractNum w:abstractNumId="16" w15:restartNumberingAfterBreak="0">
     <w:nsid w:val="4FB62D76"/>
     <w:multiLevelType w:val="hybridMultilevel"/>
     <w:tmpl w:val="7A30E8C0"/>
@@ -12187,7 +12141,7 @@
       </w:rPr>
     </w:lvl>
   </w:abstractNum>
-  <w:abstractNum w:abstractNumId="17">
+  <w:abstractNum w:abstractNumId="17" w15:restartNumberingAfterBreak="0">
     <w:nsid w:val="53117322"/>
     <w:multiLevelType w:val="hybridMultilevel"/>
     <w:tmpl w:val="590456C8"/>
@@ -12300,7 +12254,7 @@
       </w:rPr>
     </w:lvl>
   </w:abstractNum>
-  <w:abstractNum w:abstractNumId="18">
+  <w:abstractNum w:abstractNumId="18" w15:restartNumberingAfterBreak="0">
     <w:nsid w:val="5B405D53"/>
     <w:multiLevelType w:val="hybridMultilevel"/>
     <w:tmpl w:val="0980DA90"/>
@@ -12413,7 +12367,7 @@
       </w:rPr>
     </w:lvl>
   </w:abstractNum>
-  <w:abstractNum w:abstractNumId="19">
+  <w:abstractNum w:abstractNumId="19" w15:restartNumberingAfterBreak="0">
     <w:nsid w:val="5D1F3F4D"/>
     <w:multiLevelType w:val="hybridMultilevel"/>
     <w:tmpl w:val="7E38AF52"/>
@@ -12526,7 +12480,7 @@
       </w:rPr>
     </w:lvl>
   </w:abstractNum>
-  <w:abstractNum w:abstractNumId="20">
+  <w:abstractNum w:abstractNumId="20" w15:restartNumberingAfterBreak="0">
     <w:nsid w:val="70BE6D84"/>
     <w:multiLevelType w:val="hybridMultilevel"/>
     <w:tmpl w:val="5BCAD9D0"/>
@@ -12706,7 +12660,7 @@
 </file>
 
 <file path=word/styles.xml><?xml version="1.0" encoding="utf-8"?>
-<w:styles xmlns:mc="http://schemas.openxmlformats.org/markup-compatibility/2006" xmlns:r="http://schemas.openxmlformats.org/officeDocument/2006/relationships" xmlns:w="http://schemas.openxmlformats.org/wordprocessingml/2006/main" xmlns:w14="http://schemas.microsoft.com/office/word/2010/wordml" mc:Ignorable="w14">
+<w:styles xmlns:mc="http://schemas.openxmlformats.org/markup-compatibility/2006" xmlns:r="http://schemas.openxmlformats.org/officeDocument/2006/relationships" xmlns:w="http://schemas.openxmlformats.org/wordprocessingml/2006/main" xmlns:w14="http://schemas.microsoft.com/office/word/2010/wordml" xmlns:w15="http://schemas.microsoft.com/office/word/2012/wordml" mc:Ignorable="w14 w15">
   <w:docDefaults>
     <w:rPrDefault>
       <w:rPr>
@@ -12722,556 +12676,378 @@
       </w:pPr>
     </w:pPrDefault>
   </w:docDefaults>
-  <w:latentStyles w:defLockedState="0" w:defUIPriority="99" w:defSemiHidden="1" w:defUnhideWhenUsed="1" w:defQFormat="0" w:count="267">
-    <w:lsdException w:name="Normal" w:semiHidden="0" w:uiPriority="0" w:unhideWhenUsed="0" w:qFormat="1"/>
-    <w:lsdException w:name="heading 1" w:semiHidden="0" w:uiPriority="9" w:unhideWhenUsed="0" w:qFormat="1"/>
-    <w:lsdException w:name="heading 2" w:uiPriority="9" w:qFormat="1"/>
-    <w:lsdException w:name="heading 3" w:uiPriority="9" w:qFormat="1"/>
-    <w:lsdException w:name="heading 4" w:uiPriority="9" w:qFormat="1"/>
-    <w:lsdException w:name="heading 5" w:uiPriority="9" w:qFormat="1"/>
-    <w:lsdException w:name="heading 6" w:uiPriority="9" w:qFormat="1"/>
-    <w:lsdException w:name="heading 7" w:uiPriority="9" w:qFormat="1"/>
-    <w:lsdException w:name="heading 8" w:uiPriority="9" w:qFormat="1"/>
-    <w:lsdException w:name="heading 9" w:uiPriority="9" w:qFormat="1"/>
-    <w:lsdException w:name="toc 1" w:uiPriority="39"/>
-    <w:lsdException w:name="toc 2" w:uiPriority="39"/>
-    <w:lsdException w:name="toc 3" w:uiPriority="39"/>
-    <w:lsdException w:name="toc 4" w:uiPriority="39"/>
-    <w:lsdException w:name="toc 5" w:uiPriority="39"/>
-    <w:lsdException w:name="toc 6" w:uiPriority="39"/>
-    <w:lsdException w:name="toc 7" w:uiPriority="39"/>
-    <w:lsdException w:name="toc 8" w:uiPriority="39"/>
-    <w:lsdException w:name="toc 9" w:uiPriority="39"/>
-    <w:lsdException w:name="caption" w:uiPriority="35" w:qFormat="1"/>
-    <w:lsdException w:name="Title" w:semiHidden="0" w:uiPriority="10" w:unhideWhenUsed="0" w:qFormat="1"/>
-    <w:lsdException w:name="Default Paragraph Font" w:uiPriority="1"/>
-    <w:lsdException w:name="Subtitle" w:semiHidden="0" w:uiPriority="11" w:unhideWhenUsed="0" w:qFormat="1"/>
-    <w:lsdException w:name="Strong" w:semiHidden="0" w:uiPriority="22" w:unhideWhenUsed="0" w:qFormat="1"/>
-    <w:lsdException w:name="Emphasis" w:semiHidden="0" w:uiPriority="20" w:unhideWhenUsed="0" w:qFormat="1"/>
-    <w:lsdException w:name="Table Grid" w:semiHidden="0" w:uiPriority="59" w:unhideWhenUsed="0"/>
-    <w:lsdException w:name="Placeholder Text" w:unhideWhenUsed="0"/>
-    <w:lsdException w:name="No Spacing" w:semiHidden="0" w:uiPriority="1" w:unhideWhenUsed="0" w:qFormat="1"/>
-    <w:lsdException w:name="Light Shading" w:semiHidden="0" w:uiPriority="60" w:unhideWhenUsed="0"/>
-    <w:lsdException w:name="Light List" w:semiHidden="0" w:uiPriority="61" w:unhideWhenUsed="0"/>
-    <w:lsdException w:name="Light Grid" w:semiHidden="0" w:uiPriority="62" w:unhideWhenUsed="0"/>
-    <w:lsdException w:name="Medium Shading 1" w:semiHidden="0" w:uiPriority="63" w:unhideWhenUsed="0"/>
-    <w:lsdException w:name="Medium Shading 2" w:semiHidden="0" w:uiPriority="64" w:unhideWhenUsed="0"/>
-    <w:lsdException w:name="Medium List 1" w:semiHidden="0" w:uiPriority="65" w:unhideWhenUsed="0"/>
-    <w:lsdException w:name="Medium List 2" w:semiHidden="0" w:uiPriority="66" w:unhideWhenUsed="0"/>
-    <w:lsdException w:name="Medium Grid 1" w:semiHidden="0" w:uiPriority="67" w:unhideWhenUsed="0"/>
-    <w:lsdException w:name="Medium Grid 2" w:semiHidden="0" w:uiPriority="68" w:unhideWhenUsed="0"/>
-    <w:lsdException w:name="Medium Grid 3" w:semiHidden="0" w:uiPriority="69" w:unhideWhenUsed="0"/>
-    <w:lsdException w:name="Dark List" w:semiHidden="0" w:uiPriority="70" w:unhideWhenUsed="0"/>
-    <w:lsdException w:name="Colorful Shading" w:semiHidden="0" w:uiPriority="71" w:unhideWhenUsed="0"/>
-    <w:lsdException w:name="Colorful List" w:semiHidden="0" w:uiPriority="72" w:unhideWhenUsed="0"/>
-    <w:lsdException w:name="Colorful Grid" w:semiHidden="0" w:uiPriority="73" w:unhideWhenUsed="0"/>
-    <w:lsdException w:name="Light Shading Accent 1" w:semiHidden="0" w:uiPriority="60" w:unhideWhenUsed="0"/>
-    <w:lsdException w:name="Light List Accent 1" w:semiHidden="0" w:uiPriority="61" w:unhideWhenUsed="0"/>
-    <w:lsdException w:name="Light Grid Accent 1" w:semiHidden="0" w:uiPriority="62" w:unhideWhenUsed="0"/>
-    <w:lsdException w:name="Medium Shading 1 Accent 1" w:semiHidden="0" w:uiPriority="63" w:unhideWhenUsed="0"/>
-    <w:lsdException w:name="Medium Shading 2 Accent 1" w:semiHidden="0" w:uiPriority="64" w:unhideWhenUsed="0"/>
-    <w:lsdException w:name="Medium List 1 Accent 1" w:semiHidden="0" w:uiPriority="65" w:unhideWhenUsed="0"/>
-    <w:lsdException w:name="Revision" w:unhideWhenUsed="0"/>
-    <w:lsdException w:name="List Paragraph" w:semiHidden="0" w:uiPriority="34" w:unhideWhenUsed="0" w:qFormat="1"/>
-    <w:lsdException w:name="Quote" w:semiHidden="0" w:uiPriority="29" w:unhideWhenUsed="0" w:qFormat="1"/>
-    <w:lsdException w:name="Intense Quote" w:semiHidden="0" w:uiPriority="30" w:unhideWhenUsed="0" w:qFormat="1"/>
-    <w:lsdException w:name="Medium List 2 Accent 1" w:semiHidden="0" w:uiPriority="66" w:unhideWhenUsed="0"/>
-    <w:lsdException w:name="Medium Grid 1 Accent 1" w:semiHidden="0" w:uiPriority="67" w:unhideWhenUsed="0"/>
-    <w:lsdException w:name="Medium Grid 2 Accent 1" w:semiHidden="0" w:uiPriority="68" w:unhideWhenUsed="0"/>
-    <w:lsdException w:name="Medium Grid 3 Accent 1" w:semiHidden="0" w:uiPriority="69" w:unhideWhenUsed="0"/>
-    <w:lsdException w:name="Dark List Accent 1" w:semiHidden="0" w:uiPriority="70" w:unhideWhenUsed="0"/>
-    <w:lsdException w:name="Colorful Shading Accent 1" w:semiHidden="0" w:uiPriority="71" w:unhideWhenUsed="0"/>
-    <w:lsdException w:name="Colorful List Accent 1" w:semiHidden="0" w:uiPriority="72" w:unhideWhenUsed="0"/>
-    <w:lsdException w:name="Colorful Grid Accent 1" w:semiHidden="0" w:uiPriority="73" w:unhideWhenUsed="0"/>
-    <w:lsdException w:name="Light Shading Accent 2" w:semiHidden="0" w:uiPriority="60" w:unhideWhenUsed="0"/>
-    <w:lsdException w:name="Light List Accent 2" w:semiHidden="0" w:uiPriority="61" w:unhideWhenUsed="0"/>
-    <w:lsdException w:name="Light Grid Accent 2" w:semiHidden="0" w:uiPriority="62" w:unhideWhenUsed="0"/>
-    <w:lsdException w:name="Medium Shading 1 Accent 2" w:semiHidden="0" w:uiPriority="63" w:unhideWhenUsed="0"/>
-    <w:lsdException w:name="Medium Shading 2 Accent 2" w:semiHidden="0" w:uiPriority="64" w:unhideWhenUsed="0"/>
-    <w:lsdException w:name="Medium List 1 Accent 2" w:semiHidden="0" w:uiPriority="65" w:unhideWhenUsed="0"/>
-    <w:lsdException w:name="Medium List 2 Accent 2" w:semiHidden="0" w:uiPriority="66" w:unhideWhenUsed="0"/>
-    <w:lsdException w:name="Medium Grid 1 Accent 2" w:semiHidden="0" w:uiPriority="67" w:unhideWhenUsed="0"/>
-    <w:lsdException w:name="Medium Grid 2 Accent 2" w:semiHidden="0" w:uiPriority="68" w:unhideWhenUsed="0"/>
-    <w:lsdException w:name="Medium Grid 3 Accent 2" w:semiHidden="0" w:uiPriority="69" w:unhideWhenUsed="0"/>
-    <w:lsdException w:name="Dark List Accent 2" w:semiHidden="0" w:uiPriority="70" w:unhideWhenUsed="0"/>
-    <w:lsdException w:name="Colorful Shading Accent 2" w:semiHidden="0" w:uiPriority="71" w:unhideWhenUsed="0"/>
-    <w:lsdException w:name="Colorful List Accent 2" w:semiHidden="0" w:uiPriority="72" w:unhideWhenUsed="0"/>
-    <w:lsdException w:name="Colorful Grid Accent 2" w:semiHidden="0" w:uiPriority="73" w:unhideWhenUsed="0"/>
-    <w:lsdException w:name="Light Shading Accent 3" w:semiHidden="0" w:uiPriority="60" w:unhideWhenUsed="0"/>
-    <w:lsdException w:name="Light List Accent 3" w:semiHidden="0" w:uiPriority="61" w:unhideWhenUsed="0"/>
-    <w:lsdException w:name="Light Grid Accent 3" w:semiHidden="0" w:uiPriority="62" w:unhideWhenUsed="0"/>
-    <w:lsdException w:name="Medium Shading 1 Accent 3" w:semiHidden="0" w:uiPriority="63" w:unhideWhenUsed="0"/>
-    <w:lsdException w:name="Medium Shading 2 Accent 3" w:semiHidden="0" w:uiPriority="64" w:unhideWhenUsed="0"/>
-    <w:lsdException w:name="Medium List 1 Accent 3" w:semiHidden="0" w:uiPriority="65" w:unhideWhenUsed="0"/>
-    <w:lsdException w:name="Medium List 2 Accent 3" w:semiHidden="0" w:uiPriority="66" w:unhideWhenUsed="0"/>
-    <w:lsdException w:name="Medium Grid 1 Accent 3" w:semiHidden="0" w:uiPriority="67" w:unhideWhenUsed="0"/>
-    <w:lsdException w:name="Medium Grid 2 Accent 3" w:semiHidden="0" w:uiPriority="68" w:unhideWhenUsed="0"/>
-    <w:lsdException w:name="Medium Grid 3 Accent 3" w:semiHidden="0" w:uiPriority="69" w:unhideWhenUsed="0"/>
-    <w:lsdException w:name="Dark List Accent 3" w:semiHidden="0" w:uiPriority="70" w:unhideWhenUsed="0"/>
-    <w:lsdException w:name="Colorful Shading Accent 3" w:semiHidden="0" w:uiPriority="71" w:unhideWhenUsed="0"/>
-    <w:lsdException w:name="Colorful List Accent 3" w:semiHidden="0" w:uiPriority="72" w:unhideWhenUsed="0"/>
-    <w:lsdException w:name="Colorful Grid Accent 3" w:semiHidden="0" w:uiPriority="73" w:unhideWhenUsed="0"/>
-    <w:lsdException w:name="Light Shading Accent 4" w:semiHidden="0" w:uiPriority="60" w:unhideWhenUsed="0"/>
-    <w:lsdException w:name="Light List Accent 4" w:semiHidden="0" w:uiPriority="61" w:unhideWhenUsed="0"/>
-    <w:lsdException w:name="Light Grid Accent 4" w:semiHidden="0" w:uiPriority="62" w:unhideWhenUsed="0"/>
-    <w:lsdException w:name="Medium Shading 1 Accent 4" w:semiHidden="0" w:uiPriority="63" w:unhideWhenUsed="0"/>
-    <w:lsdException w:name="Medium Shading 2 Accent 4" w:semiHidden="0" w:uiPriority="64" w:unhideWhenUsed="0"/>
-    <w:lsdException w:name="Medium List 1 Accent 4" w:semiHidden="0" w:uiPriority="65" w:unhideWhenUsed="0"/>
-    <w:lsdException w:name="Medium List 2 Accent 4" w:semiHidden="0" w:uiPriority="66" w:unhideWhenUsed="0"/>
-    <w:lsdException w:name="Medium Grid 1 Accent 4" w:semiHidden="0" w:uiPriority="67" w:unhideWhenUsed="0"/>
-    <w:lsdException w:name="Medium Grid 2 Accent 4" w:semiHidden="0" w:uiPriority="68" w:unhideWhenUsed="0"/>
-    <w:lsdException w:name="Medium Grid 3 Accent 4" w:semiHidden="0" w:uiPriority="69" w:unhideWhenUsed="0"/>
-    <w:lsdException w:name="Dark List Accent 4" w:semiHidden="0" w:uiPriority="70" w:unhideWhenUsed="0"/>
-    <w:lsdException w:name="Colorful Shading Accent 4" w:semiHidden="0" w:uiPriority="71" w:unhideWhenUsed="0"/>
-    <w:lsdException w:name="Colorful List Accent 4" w:semiHidden="0" w:uiPriority="72" w:unhideWhenUsed="0"/>
-    <w:lsdException w:name="Colorful Grid Accent 4" w:semiHidden="0" w:uiPriority="73" w:unhideWhenUsed="0"/>
-    <w:lsdException w:name="Light Shading Accent 5" w:semiHidden="0" w:uiPriority="60" w:unhideWhenUsed="0"/>
-    <w:lsdException w:name="Light List Accent 5" w:semiHidden="0" w:uiPriority="61" w:unhideWhenUsed="0"/>
-    <w:lsdException w:name="Light Grid Accent 5" w:semiHidden="0" w:uiPriority="62" w:unhideWhenUsed="0"/>
-    <w:lsdException w:name="Medium Shading 1 Accent 5" w:semiHidden="0" w:uiPriority="63" w:unhideWhenUsed="0"/>
-    <w:lsdException w:name="Medium Shading 2 Accent 5" w:semiHidden="0" w:uiPriority="64" w:unhideWhenUsed="0"/>
-    <w:lsdException w:name="Medium List 1 Accent 5" w:semiHidden="0" w:uiPriority="65" w:unhideWhenUsed="0"/>
-    <w:lsdException w:name="Medium List 2 Accent 5" w:semiHidden="0" w:uiPriority="66" w:unhideWhenUsed="0"/>
-    <w:lsdException w:name="Medium Grid 1 Accent 5" w:semiHidden="0" w:uiPriority="67" w:unhideWhenUsed="0"/>
-    <w:lsdException w:name="Medium Grid 2 Accent 5" w:semiHidden="0" w:uiPriority="68" w:unhideWhenUsed="0"/>
-    <w:lsdException w:name="Medium Grid 3 Accent 5" w:semiHidden="0" w:uiPriority="69" w:unhideWhenUsed="0"/>
-    <w:lsdException w:name="Dark List Accent 5" w:semiHidden="0" w:uiPriority="70" w:unhideWhenUsed="0"/>
-    <w:lsdException w:name="Colorful Shading Accent 5" w:semiHidden="0" w:uiPriority="71" w:unhideWhenUsed="0"/>
-    <w:lsdException w:name="Colorful List Accent 5" w:semiHidden="0" w:uiPriority="72" w:unhideWhenUsed="0"/>
-    <w:lsdException w:name="Colorful Grid Accent 5" w:semiHidden="0" w:uiPriority="73" w:unhideWhenUsed="0"/>
-    <w:lsdException w:name="Light Shading Accent 6" w:semiHidden="0" w:uiPriority="60" w:unhideWhenUsed="0"/>
-    <w:lsdException w:name="Light List Accent 6" w:semiHidden="0" w:uiPriority="61" w:unhideWhenUsed="0"/>
-    <w:lsdException w:name="Light Grid Accent 6" w:semiHidden="0" w:uiPriority="62" w:unhideWhenUsed="0"/>
-    <w:lsdException w:name="Medium Shading 1 Accent 6" w:semiHidden="0" w:uiPriority="63" w:unhideWhenUsed="0"/>
-    <w:lsdException w:name="Medium Shading 2 Accent 6" w:semiHidden="0" w:uiPriority="64" w:unhideWhenUsed="0"/>
-    <w:lsdException w:name="Medium List 1 Accent 6" w:semiHidden="0" w:uiPriority="65" w:unhideWhenUsed="0"/>
-    <w:lsdException w:name="Medium List 2 Accent 6" w:semiHidden="0" w:uiPriority="66" w:unhideWhenUsed="0"/>
-    <w:lsdException w:name="Medium Grid 1 Accent 6" w:semiHidden="0" w:uiPriority="67" w:unhideWhenUsed="0"/>
-    <w:lsdException w:name="Medium Grid 2 Accent 6" w:semiHidden="0" w:uiPriority="68" w:unhideWhenUsed="0"/>
-    <w:lsdException w:name="Medium Grid 3 Accent 6" w:semiHidden="0" w:uiPriority="69" w:unhideWhenUsed="0"/>
-    <w:lsdException w:name="Dark List Accent 6" w:semiHidden="0" w:uiPriority="70" w:unhideWhenUsed="0"/>
-    <w:lsdException w:name="Colorful Shading Accent 6" w:semiHidden="0" w:uiPriority="71" w:unhideWhenUsed="0"/>
-    <w:lsdException w:name="Colorful List Accent 6" w:semiHidden="0" w:uiPriority="72" w:unhideWhenUsed="0"/>
-    <w:lsdException w:name="Colorful Grid Accent 6" w:semiHidden="0" w:uiPriority="73" w:unhideWhenUsed="0"/>
-    <w:lsdException w:name="Subtle Emphasis" w:semiHidden="0" w:uiPriority="19" w:unhideWhenUsed="0" w:qFormat="1"/>
-    <w:lsdException w:name="Intense Emphasis" w:semiHidden="0" w:uiPriority="21" w:unhideWhenUsed="0" w:qFormat="1"/>
-    <w:lsdException w:name="Subtle Reference" w:semiHidden="0" w:uiPriority="31" w:unhideWhenUsed="0" w:qFormat="1"/>
-    <w:lsdException w:name="Intense Reference" w:semiHidden="0" w:uiPriority="32" w:unhideWhenUsed="0" w:qFormat="1"/>
-    <w:lsdException w:name="Book Title" w:semiHidden="0" w:uiPriority="33" w:unhideWhenUsed="0" w:qFormat="1"/>
-    <w:lsdException w:name="Bibliography" w:uiPriority="37"/>
-    <w:lsdException w:name="TOC Heading" w:uiPriority="39" w:qFormat="1"/>
-  </w:latentStyles>
-  <w:style w:type="paragraph" w:default="1" w:styleId="Normal">
-    <w:name w:val="Normal"/>
-    <w:qFormat/>
-    <w:rsid w:val="00B31210"/>
-    <w:pPr>
-      <w:spacing w:after="0" w:line="240" w:lineRule="auto"/>
-    </w:pPr>
-    <w:rPr>
-      <w:rFonts w:ascii="Times New Roman" w:eastAsia="Times New Roman" w:hAnsi="Times New Roman" w:cs="Times New Roman"/>
-      <w:sz w:val="20"/>
-      <w:szCs w:val="20"/>
-      <w:lang w:val="es-ES" w:eastAsia="es-ES"/>
-    </w:rPr>
-  </w:style>
-  <w:style w:type="paragraph" w:styleId="Ttulo1">
-    <w:name w:val="heading 1"/>
-    <w:basedOn w:val="Normal"/>
-    <w:next w:val="Normal"/>
-    <w:link w:val="Ttulo1Car"/>
-    <w:uiPriority w:val="9"/>
-    <w:qFormat/>
-    <w:rsid w:val="00B31210"/>
-    <w:pPr>
-      <w:keepNext/>
-      <w:keepLines/>
-      <w:spacing w:before="480"/>
-      <w:outlineLvl w:val="0"/>
-    </w:pPr>
-    <w:rPr>
-      <w:rFonts w:asciiTheme="majorHAnsi" w:eastAsiaTheme="majorEastAsia" w:hAnsiTheme="majorHAnsi" w:cstheme="majorBidi"/>
-      <w:b/>
-      <w:bCs/>
-      <w:color w:val="365F91" w:themeColor="accent1" w:themeShade="BF"/>
-      <w:sz w:val="28"/>
-      <w:szCs w:val="28"/>
-    </w:rPr>
-  </w:style>
-  <w:style w:type="character" w:default="1" w:styleId="Fuentedeprrafopredeter">
-    <w:name w:val="Default Paragraph Font"/>
-    <w:uiPriority w:val="1"/>
-    <w:semiHidden/>
-    <w:unhideWhenUsed/>
-  </w:style>
-  <w:style w:type="table" w:default="1" w:styleId="Tablanormal">
-    <w:name w:val="Normal Table"/>
-    <w:uiPriority w:val="99"/>
-    <w:semiHidden/>
-    <w:unhideWhenUsed/>
-    <w:tblPr>
-      <w:tblInd w:w="0" w:type="dxa"/>
-      <w:tblCellMar>
-        <w:top w:w="0" w:type="dxa"/>
-        <w:left w:w="108" w:type="dxa"/>
-        <w:bottom w:w="0" w:type="dxa"/>
-        <w:right w:w="108" w:type="dxa"/>
-      </w:tblCellMar>
-    </w:tblPr>
-  </w:style>
-  <w:style w:type="numbering" w:default="1" w:styleId="Sinlista">
-    <w:name w:val="No List"/>
-    <w:uiPriority w:val="99"/>
-    <w:semiHidden/>
-    <w:unhideWhenUsed/>
-  </w:style>
-  <w:style w:type="paragraph" w:styleId="Prrafodelista">
-    <w:name w:val="List Paragraph"/>
-    <w:basedOn w:val="Normal"/>
-    <w:uiPriority w:val="34"/>
-    <w:qFormat/>
-    <w:rsid w:val="00B31210"/>
-    <w:pPr>
-      <w:ind w:left="720"/>
-      <w:contextualSpacing/>
-    </w:pPr>
-  </w:style>
-  <w:style w:type="character" w:customStyle="1" w:styleId="apple-converted-space">
-    <w:name w:val="apple-converted-space"/>
-    <w:basedOn w:val="Fuentedeprrafopredeter"/>
-    <w:rsid w:val="00B31210"/>
-  </w:style>
-  <w:style w:type="character" w:styleId="Hipervnculo">
-    <w:name w:val="Hyperlink"/>
-    <w:basedOn w:val="Fuentedeprrafopredeter"/>
-    <w:uiPriority w:val="99"/>
-    <w:unhideWhenUsed/>
-    <w:rsid w:val="00B31210"/>
-    <w:rPr>
-      <w:color w:val="0000FF"/>
-      <w:u w:val="single"/>
-    </w:rPr>
-  </w:style>
-  <w:style w:type="character" w:customStyle="1" w:styleId="Ttulo1Car">
-    <w:name w:val="Título 1 Car"/>
-    <w:basedOn w:val="Fuentedeprrafopredeter"/>
-    <w:link w:val="Ttulo1"/>
-    <w:uiPriority w:val="9"/>
-    <w:rsid w:val="00B31210"/>
-    <w:rPr>
-      <w:rFonts w:asciiTheme="majorHAnsi" w:eastAsiaTheme="majorEastAsia" w:hAnsiTheme="majorHAnsi" w:cstheme="majorBidi"/>
-      <w:b/>
-      <w:bCs/>
-      <w:color w:val="365F91" w:themeColor="accent1" w:themeShade="BF"/>
-      <w:sz w:val="28"/>
-      <w:szCs w:val="28"/>
-      <w:lang w:val="es-ES" w:eastAsia="es-ES"/>
-    </w:rPr>
-  </w:style>
-  <w:style w:type="paragraph" w:styleId="TtulodeTDC">
-    <w:name w:val="TOC Heading"/>
-    <w:basedOn w:val="Ttulo1"/>
-    <w:next w:val="Normal"/>
-    <w:uiPriority w:val="39"/>
-    <w:unhideWhenUsed/>
-    <w:qFormat/>
-    <w:rsid w:val="00B31210"/>
-    <w:pPr>
-      <w:spacing w:before="240" w:line="259" w:lineRule="auto"/>
-      <w:outlineLvl w:val="9"/>
-    </w:pPr>
-    <w:rPr>
-      <w:b w:val="0"/>
-      <w:bCs w:val="0"/>
-      <w:sz w:val="32"/>
-      <w:szCs w:val="32"/>
-      <w:lang w:val="es-PE" w:eastAsia="es-PE"/>
-    </w:rPr>
-  </w:style>
-  <w:style w:type="paragraph" w:styleId="TDC1">
-    <w:name w:val="toc 1"/>
-    <w:basedOn w:val="Normal"/>
-    <w:next w:val="Normal"/>
-    <w:autoRedefine/>
-    <w:uiPriority w:val="39"/>
-    <w:unhideWhenUsed/>
-    <w:rsid w:val="00B31210"/>
-    <w:pPr>
-      <w:spacing w:after="100"/>
-    </w:pPr>
-  </w:style>
-  <w:style w:type="paragraph" w:styleId="TDC2">
-    <w:name w:val="toc 2"/>
-    <w:basedOn w:val="Normal"/>
-    <w:next w:val="Normal"/>
-    <w:autoRedefine/>
-    <w:uiPriority w:val="39"/>
-    <w:unhideWhenUsed/>
-    <w:rsid w:val="00B31210"/>
-    <w:pPr>
-      <w:tabs>
-        <w:tab w:val="left" w:pos="880"/>
-        <w:tab w:val="right" w:leader="dot" w:pos="9061"/>
-      </w:tabs>
-      <w:spacing w:after="100"/>
-      <w:ind w:left="426"/>
-    </w:pPr>
-  </w:style>
-  <w:style w:type="paragraph" w:styleId="Sinespaciado">
-    <w:name w:val="No Spacing"/>
-    <w:uiPriority w:val="1"/>
-    <w:qFormat/>
-    <w:rsid w:val="00B31210"/>
-    <w:pPr>
-      <w:spacing w:after="0" w:line="240" w:lineRule="auto"/>
-    </w:pPr>
-    <w:rPr>
-      <w:rFonts w:ascii="Times New Roman" w:eastAsia="Times New Roman" w:hAnsi="Times New Roman" w:cs="Times New Roman"/>
-      <w:sz w:val="20"/>
-      <w:szCs w:val="20"/>
-      <w:lang w:val="es-ES" w:eastAsia="es-ES"/>
-    </w:rPr>
-  </w:style>
-  <w:style w:type="paragraph" w:styleId="Textodeglobo">
-    <w:name w:val="Balloon Text"/>
-    <w:basedOn w:val="Normal"/>
-    <w:link w:val="TextodegloboCar"/>
-    <w:uiPriority w:val="99"/>
-    <w:semiHidden/>
-    <w:unhideWhenUsed/>
-    <w:rsid w:val="00B31210"/>
-    <w:rPr>
-      <w:rFonts w:ascii="Tahoma" w:hAnsi="Tahoma" w:cs="Tahoma"/>
-      <w:sz w:val="16"/>
-      <w:szCs w:val="16"/>
-    </w:rPr>
-  </w:style>
-  <w:style w:type="character" w:customStyle="1" w:styleId="TextodegloboCar">
-    <w:name w:val="Texto de globo Car"/>
-    <w:basedOn w:val="Fuentedeprrafopredeter"/>
-    <w:link w:val="Textodeglobo"/>
-    <w:uiPriority w:val="99"/>
-    <w:semiHidden/>
-    <w:rsid w:val="00B31210"/>
-    <w:rPr>
-      <w:rFonts w:ascii="Tahoma" w:eastAsia="Times New Roman" w:hAnsi="Tahoma" w:cs="Tahoma"/>
-      <w:sz w:val="16"/>
-      <w:szCs w:val="16"/>
-      <w:lang w:val="es-ES" w:eastAsia="es-ES"/>
-    </w:rPr>
-  </w:style>
-  <w:style w:type="paragraph" w:styleId="Encabezado">
-    <w:name w:val="header"/>
-    <w:basedOn w:val="Normal"/>
-    <w:link w:val="EncabezadoCar"/>
-    <w:uiPriority w:val="99"/>
-    <w:unhideWhenUsed/>
-    <w:rsid w:val="00CC0C63"/>
-    <w:pPr>
-      <w:tabs>
-        <w:tab w:val="center" w:pos="4419"/>
-        <w:tab w:val="right" w:pos="8838"/>
-      </w:tabs>
-    </w:pPr>
-  </w:style>
-  <w:style w:type="character" w:customStyle="1" w:styleId="EncabezadoCar">
-    <w:name w:val="Encabezado Car"/>
-    <w:basedOn w:val="Fuentedeprrafopredeter"/>
-    <w:link w:val="Encabezado"/>
-    <w:uiPriority w:val="99"/>
-    <w:rsid w:val="00CC0C63"/>
-    <w:rPr>
-      <w:rFonts w:ascii="Times New Roman" w:eastAsia="Times New Roman" w:hAnsi="Times New Roman" w:cs="Times New Roman"/>
-      <w:sz w:val="20"/>
-      <w:szCs w:val="20"/>
-      <w:lang w:val="es-ES" w:eastAsia="es-ES"/>
-    </w:rPr>
-  </w:style>
-  <w:style w:type="paragraph" w:styleId="Piedepgina">
-    <w:name w:val="footer"/>
-    <w:basedOn w:val="Normal"/>
-    <w:link w:val="PiedepginaCar"/>
-    <w:uiPriority w:val="99"/>
-    <w:unhideWhenUsed/>
-    <w:rsid w:val="00CC0C63"/>
-    <w:pPr>
-      <w:tabs>
-        <w:tab w:val="center" w:pos="4419"/>
-        <w:tab w:val="right" w:pos="8838"/>
-      </w:tabs>
-    </w:pPr>
-  </w:style>
-  <w:style w:type="character" w:customStyle="1" w:styleId="PiedepginaCar">
-    <w:name w:val="Pie de página Car"/>
-    <w:basedOn w:val="Fuentedeprrafopredeter"/>
-    <w:link w:val="Piedepgina"/>
-    <w:uiPriority w:val="99"/>
-    <w:rsid w:val="00CC0C63"/>
-    <w:rPr>
-      <w:rFonts w:ascii="Times New Roman" w:eastAsia="Times New Roman" w:hAnsi="Times New Roman" w:cs="Times New Roman"/>
-      <w:sz w:val="20"/>
-      <w:szCs w:val="20"/>
-      <w:lang w:val="es-ES" w:eastAsia="es-ES"/>
-    </w:rPr>
-  </w:style>
-</w:styles>
-</file>
-
-<file path=word/stylesWithEffects.xml><?xml version="1.0" encoding="utf-8"?>
-<w:styles xmlns:wpc="http://schemas.microsoft.com/office/word/2010/wordprocessingCanvas" xmlns:mc="http://schemas.openxmlformats.org/markup-compatibility/2006" xmlns:o="urn:schemas-microsoft-com:office:office" xmlns:r="http://schemas.openxmlformats.org/officeDocument/2006/relationships" xmlns:m="http://schemas.openxmlformats.org/officeDocument/2006/math" xmlns:v="urn:schemas-microsoft-com:vml" xmlns:wp14="http://schemas.microsoft.com/office/word/2010/wordprocessingDrawing" xmlns:wp="http://schemas.openxmlformats.org/drawingml/2006/wordprocessingDrawing" xmlns:w10="urn:schemas-microsoft-com:office:word" xmlns:w="http://schemas.openxmlformats.org/wordprocessingml/2006/main" xmlns:w14="http://schemas.microsoft.com/office/word/2010/wordml" xmlns:wpg="http://schemas.microsoft.com/office/word/2010/wordprocessingGroup" xmlns:wpi="http://schemas.microsoft.com/office/word/2010/wordprocessingInk" xmlns:wne="http://schemas.microsoft.com/office/word/2006/wordml" xmlns:wps="http://schemas.microsoft.com/office/word/2010/wordprocessingShape" mc:Ignorable="w14 wp14">
-  <w:docDefaults>
-    <w:rPrDefault>
-      <w:rPr>
-        <w:rFonts w:asciiTheme="minorHAnsi" w:eastAsiaTheme="minorHAnsi" w:hAnsiTheme="minorHAnsi" w:cstheme="minorBidi"/>
-        <w:sz w:val="22"/>
-        <w:szCs w:val="22"/>
-        <w:lang w:val="es-PE" w:eastAsia="en-US" w:bidi="ar-SA"/>
-      </w:rPr>
-    </w:rPrDefault>
-    <w:pPrDefault>
-      <w:pPr>
-        <w:spacing w:after="200" w:line="276" w:lineRule="auto"/>
-      </w:pPr>
-    </w:pPrDefault>
-  </w:docDefaults>
-  <w:latentStyles w:defLockedState="0" w:defUIPriority="99" w:defSemiHidden="1" w:defUnhideWhenUsed="1" w:defQFormat="0" w:count="267">
-    <w:lsdException w:name="Normal" w:semiHidden="0" w:uiPriority="0" w:unhideWhenUsed="0" w:qFormat="1"/>
-    <w:lsdException w:name="heading 1" w:semiHidden="0" w:uiPriority="9" w:unhideWhenUsed="0" w:qFormat="1"/>
-    <w:lsdException w:name="heading 2" w:uiPriority="9" w:qFormat="1"/>
-    <w:lsdException w:name="heading 3" w:uiPriority="9" w:qFormat="1"/>
-    <w:lsdException w:name="heading 4" w:uiPriority="9" w:qFormat="1"/>
-    <w:lsdException w:name="heading 5" w:uiPriority="9" w:qFormat="1"/>
-    <w:lsdException w:name="heading 6" w:uiPriority="9" w:qFormat="1"/>
-    <w:lsdException w:name="heading 7" w:uiPriority="9" w:qFormat="1"/>
-    <w:lsdException w:name="heading 8" w:uiPriority="9" w:qFormat="1"/>
-    <w:lsdException w:name="heading 9" w:uiPriority="9" w:qFormat="1"/>
-    <w:lsdException w:name="toc 1" w:uiPriority="39"/>
-    <w:lsdException w:name="toc 2" w:uiPriority="39"/>
-    <w:lsdException w:name="toc 3" w:uiPriority="39"/>
-    <w:lsdException w:name="toc 4" w:uiPriority="39"/>
-    <w:lsdException w:name="toc 5" w:uiPriority="39"/>
-    <w:lsdException w:name="toc 6" w:uiPriority="39"/>
-    <w:lsdException w:name="toc 7" w:uiPriority="39"/>
-    <w:lsdException w:name="toc 8" w:uiPriority="39"/>
-    <w:lsdException w:name="toc 9" w:uiPriority="39"/>
-    <w:lsdException w:name="caption" w:uiPriority="35" w:qFormat="1"/>
-    <w:lsdException w:name="Title" w:semiHidden="0" w:uiPriority="10" w:unhideWhenUsed="0" w:qFormat="1"/>
-    <w:lsdException w:name="Default Paragraph Font" w:uiPriority="1"/>
-    <w:lsdException w:name="Subtitle" w:semiHidden="0" w:uiPriority="11" w:unhideWhenUsed="0" w:qFormat="1"/>
-    <w:lsdException w:name="Strong" w:semiHidden="0" w:uiPriority="22" w:unhideWhenUsed="0" w:qFormat="1"/>
-    <w:lsdException w:name="Emphasis" w:semiHidden="0" w:uiPriority="20" w:unhideWhenUsed="0" w:qFormat="1"/>
-    <w:lsdException w:name="Table Grid" w:semiHidden="0" w:uiPriority="59" w:unhideWhenUsed="0"/>
-    <w:lsdException w:name="Placeholder Text" w:unhideWhenUsed="0"/>
-    <w:lsdException w:name="No Spacing" w:semiHidden="0" w:uiPriority="1" w:unhideWhenUsed="0" w:qFormat="1"/>
-    <w:lsdException w:name="Light Shading" w:semiHidden="0" w:uiPriority="60" w:unhideWhenUsed="0"/>
-    <w:lsdException w:name="Light List" w:semiHidden="0" w:uiPriority="61" w:unhideWhenUsed="0"/>
-    <w:lsdException w:name="Light Grid" w:semiHidden="0" w:uiPriority="62" w:unhideWhenUsed="0"/>
-    <w:lsdException w:name="Medium Shading 1" w:semiHidden="0" w:uiPriority="63" w:unhideWhenUsed="0"/>
-    <w:lsdException w:name="Medium Shading 2" w:semiHidden="0" w:uiPriority="64" w:unhideWhenUsed="0"/>
-    <w:lsdException w:name="Medium List 1" w:semiHidden="0" w:uiPriority="65" w:unhideWhenUsed="0"/>
-    <w:lsdException w:name="Medium List 2" w:semiHidden="0" w:uiPriority="66" w:unhideWhenUsed="0"/>
-    <w:lsdException w:name="Medium Grid 1" w:semiHidden="0" w:uiPriority="67" w:unhideWhenUsed="0"/>
-    <w:lsdException w:name="Medium Grid 2" w:semiHidden="0" w:uiPriority="68" w:unhideWhenUsed="0"/>
-    <w:lsdException w:name="Medium Grid 3" w:semiHidden="0" w:uiPriority="69" w:unhideWhenUsed="0"/>
-    <w:lsdException w:name="Dark List" w:semiHidden="0" w:uiPriority="70" w:unhideWhenUsed="0"/>
-    <w:lsdException w:name="Colorful Shading" w:semiHidden="0" w:uiPriority="71" w:unhideWhenUsed="0"/>
-    <w:lsdException w:name="Colorful List" w:semiHidden="0" w:uiPriority="72" w:unhideWhenUsed="0"/>
-    <w:lsdException w:name="Colorful Grid" w:semiHidden="0" w:uiPriority="73" w:unhideWhenUsed="0"/>
-    <w:lsdException w:name="Light Shading Accent 1" w:semiHidden="0" w:uiPriority="60" w:unhideWhenUsed="0"/>
-    <w:lsdException w:name="Light List Accent 1" w:semiHidden="0" w:uiPriority="61" w:unhideWhenUsed="0"/>
-    <w:lsdException w:name="Light Grid Accent 1" w:semiHidden="0" w:uiPriority="62" w:unhideWhenUsed="0"/>
-    <w:lsdException w:name="Medium Shading 1 Accent 1" w:semiHidden="0" w:uiPriority="63" w:unhideWhenUsed="0"/>
-    <w:lsdException w:name="Medium Shading 2 Accent 1" w:semiHidden="0" w:uiPriority="64" w:unhideWhenUsed="0"/>
-    <w:lsdException w:name="Medium List 1 Accent 1" w:semiHidden="0" w:uiPriority="65" w:unhideWhenUsed="0"/>
-    <w:lsdException w:name="Revision" w:unhideWhenUsed="0"/>
-    <w:lsdException w:name="List Paragraph" w:semiHidden="0" w:uiPriority="34" w:unhideWhenUsed="0" w:qFormat="1"/>
-    <w:lsdException w:name="Quote" w:semiHidden="0" w:uiPriority="29" w:unhideWhenUsed="0" w:qFormat="1"/>
-    <w:lsdException w:name="Intense Quote" w:semiHidden="0" w:uiPriority="30" w:unhideWhenUsed="0" w:qFormat="1"/>
-    <w:lsdException w:name="Medium List 2 Accent 1" w:semiHidden="0" w:uiPriority="66" w:unhideWhenUsed="0"/>
-    <w:lsdException w:name="Medium Grid 1 Accent 1" w:semiHidden="0" w:uiPriority="67" w:unhideWhenUsed="0"/>
-    <w:lsdException w:name="Medium Grid 2 Accent 1" w:semiHidden="0" w:uiPriority="68" w:unhideWhenUsed="0"/>
-    <w:lsdException w:name="Medium Grid 3 Accent 1" w:semiHidden="0" w:uiPriority="69" w:unhideWhenUsed="0"/>
-    <w:lsdException w:name="Dark List Accent 1" w:semiHidden="0" w:uiPriority="70" w:unhideWhenUsed="0"/>
-    <w:lsdException w:name="Colorful Shading Accent 1" w:semiHidden="0" w:uiPriority="71" w:unhideWhenUsed="0"/>
-    <w:lsdException w:name="Colorful List Accent 1" w:semiHidden="0" w:uiPriority="72" w:unhideWhenUsed="0"/>
-    <w:lsdException w:name="Colorful Grid Accent 1" w:semiHidden="0" w:uiPriority="73" w:unhideWhenUsed="0"/>
-    <w:lsdException w:name="Light Shading Accent 2" w:semiHidden="0" w:uiPriority="60" w:unhideWhenUsed="0"/>
-    <w:lsdException w:name="Light List Accent 2" w:semiHidden="0" w:uiPriority="61" w:unhideWhenUsed="0"/>
-    <w:lsdException w:name="Light Grid Accent 2" w:semiHidden="0" w:uiPriority="62" w:unhideWhenUsed="0"/>
-    <w:lsdException w:name="Medium Shading 1 Accent 2" w:semiHidden="0" w:uiPriority="63" w:unhideWhenUsed="0"/>
-    <w:lsdException w:name="Medium Shading 2 Accent 2" w:semiHidden="0" w:uiPriority="64" w:unhideWhenUsed="0"/>
-    <w:lsdException w:name="Medium List 1 Accent 2" w:semiHidden="0" w:uiPriority="65" w:unhideWhenUsed="0"/>
-    <w:lsdException w:name="Medium List 2 Accent 2" w:semiHidden="0" w:uiPriority="66" w:unhideWhenUsed="0"/>
-    <w:lsdException w:name="Medium Grid 1 Accent 2" w:semiHidden="0" w:uiPriority="67" w:unhideWhenUsed="0"/>
-    <w:lsdException w:name="Medium Grid 2 Accent 2" w:semiHidden="0" w:uiPriority="68" w:unhideWhenUsed="0"/>
-    <w:lsdException w:name="Medium Grid 3 Accent 2" w:semiHidden="0" w:uiPriority="69" w:unhideWhenUsed="0"/>
-    <w:lsdException w:name="Dark List Accent 2" w:semiHidden="0" w:uiPriority="70" w:unhideWhenUsed="0"/>
-    <w:lsdException w:name="Colorful Shading Accent 2" w:semiHidden="0" w:uiPriority="71" w:unhideWhenUsed="0"/>
-    <w:lsdException w:name="Colorful List Accent 2" w:semiHidden="0" w:uiPriority="72" w:unhideWhenUsed="0"/>
-    <w:lsdException w:name="Colorful Grid Accent 2" w:semiHidden="0" w:uiPriority="73" w:unhideWhenUsed="0"/>
-    <w:lsdException w:name="Light Shading Accent 3" w:semiHidden="0" w:uiPriority="60" w:unhideWhenUsed="0"/>
-    <w:lsdException w:name="Light List Accent 3" w:semiHidden="0" w:uiPriority="61" w:unhideWhenUsed="0"/>
-    <w:lsdException w:name="Light Grid Accent 3" w:semiHidden="0" w:uiPriority="62" w:unhideWhenUsed="0"/>
-    <w:lsdException w:name="Medium Shading 1 Accent 3" w:semiHidden="0" w:uiPriority="63" w:unhideWhenUsed="0"/>
-    <w:lsdException w:name="Medium Shading 2 Accent 3" w:semiHidden="0" w:uiPriority="64" w:unhideWhenUsed="0"/>
-    <w:lsdException w:name="Medium List 1 Accent 3" w:semiHidden="0" w:uiPriority="65" w:unhideWhenUsed="0"/>
-    <w:lsdException w:name="Medium List 2 Accent 3" w:semiHidden="0" w:uiPriority="66" w:unhideWhenUsed="0"/>
-    <w:lsdException w:name="Medium Grid 1 Accent 3" w:semiHidden="0" w:uiPriority="67" w:unhideWhenUsed="0"/>
-    <w:lsdException w:name="Medium Grid 2 Accent 3" w:semiHidden="0" w:uiPriority="68" w:unhideWhenUsed="0"/>
-    <w:lsdException w:name="Medium Grid 3 Accent 3" w:semiHidden="0" w:uiPriority="69" w:unhideWhenUsed="0"/>
-    <w:lsdException w:name="Dark List Accent 3" w:semiHidden="0" w:uiPriority="70" w:unhideWhenUsed="0"/>
-    <w:lsdException w:name="Colorful Shading Accent 3" w:semiHidden="0" w:uiPriority="71" w:unhideWhenUsed="0"/>
-    <w:lsdException w:name="Colorful List Accent 3" w:semiHidden="0" w:uiPriority="72" w:unhideWhenUsed="0"/>
-    <w:lsdException w:name="Colorful Grid Accent 3" w:semiHidden="0" w:uiPriority="73" w:unhideWhenUsed="0"/>
-    <w:lsdException w:name="Light Shading Accent 4" w:semiHidden="0" w:uiPriority="60" w:unhideWhenUsed="0"/>
-    <w:lsdException w:name="Light List Accent 4" w:semiHidden="0" w:uiPriority="61" w:unhideWhenUsed="0"/>
-    <w:lsdException w:name="Light Grid Accent 4" w:semiHidden="0" w:uiPriority="62" w:unhideWhenUsed="0"/>
-    <w:lsdException w:name="Medium Shading 1 Accent 4" w:semiHidden="0" w:uiPriority="63" w:unhideWhenUsed="0"/>
-    <w:lsdException w:name="Medium Shading 2 Accent 4" w:semiHidden="0" w:uiPriority="64" w:unhideWhenUsed="0"/>
-    <w:lsdException w:name="Medium List 1 Accent 4" w:semiHidden="0" w:uiPriority="65" w:unhideWhenUsed="0"/>
-    <w:lsdException w:name="Medium List 2 Accent 4" w:semiHidden="0" w:uiPriority="66" w:unhideWhenUsed="0"/>
-    <w:lsdException w:name="Medium Grid 1 Accent 4" w:semiHidden="0" w:uiPriority="67" w:unhideWhenUsed="0"/>
-    <w:lsdException w:name="Medium Grid 2 Accent 4" w:semiHidden="0" w:uiPriority="68" w:unhideWhenUsed="0"/>
-    <w:lsdException w:name="Medium Grid 3 Accent 4" w:semiHidden="0" w:uiPriority="69" w:unhideWhenUsed="0"/>
-    <w:lsdException w:name="Dark List Accent 4" w:semiHidden="0" w:uiPriority="70" w:unhideWhenUsed="0"/>
-    <w:lsdException w:name="Colorful Shading Accent 4" w:semiHidden="0" w:uiPriority="71" w:unhideWhenUsed="0"/>
-    <w:lsdException w:name="Colorful List Accent 4" w:semiHidden="0" w:uiPriority="72" w:unhideWhenUsed="0"/>
-    <w:lsdException w:name="Colorful Grid Accent 4" w:semiHidden="0" w:uiPriority="73" w:unhideWhenUsed="0"/>
-    <w:lsdException w:name="Light Shading Accent 5" w:semiHidden="0" w:uiPriority="60" w:unhideWhenUsed="0"/>
-    <w:lsdException w:name="Light List Accent 5" w:semiHidden="0" w:uiPriority="61" w:unhideWhenUsed="0"/>
-    <w:lsdException w:name="Light Grid Accent 5" w:semiHidden="0" w:uiPriority="62" w:unhideWhenUsed="0"/>
-    <w:lsdException w:name="Medium Shading 1 Accent 5" w:semiHidden="0" w:uiPriority="63" w:unhideWhenUsed="0"/>
-    <w:lsdException w:name="Medium Shading 2 Accent 5" w:semiHidden="0" w:uiPriority="64" w:unhideWhenUsed="0"/>
-    <w:lsdException w:name="Medium List 1 Accent 5" w:semiHidden="0" w:uiPriority="65" w:unhideWhenUsed="0"/>
-    <w:lsdException w:name="Medium List 2 Accent 5" w:semiHidden="0" w:uiPriority="66" w:unhideWhenUsed="0"/>
-    <w:lsdException w:name="Medium Grid 1 Accent 5" w:semiHidden="0" w:uiPriority="67" w:unhideWhenUsed="0"/>
-    <w:lsdException w:name="Medium Grid 2 Accent 5" w:semiHidden="0" w:uiPriority="68" w:unhideWhenUsed="0"/>
-    <w:lsdException w:name="Medium Grid 3 Accent 5" w:semiHidden="0" w:uiPriority="69" w:unhideWhenUsed="0"/>
-    <w:lsdException w:name="Dark List Accent 5" w:semiHidden="0" w:uiPriority="70" w:unhideWhenUsed="0"/>
-    <w:lsdException w:name="Colorful Shading Accent 5" w:semiHidden="0" w:uiPriority="71" w:unhideWhenUsed="0"/>
-    <w:lsdException w:name="Colorful List Accent 5" w:semiHidden="0" w:uiPriority="72" w:unhideWhenUsed="0"/>
-    <w:lsdException w:name="Colorful Grid Accent 5" w:semiHidden="0" w:uiPriority="73" w:unhideWhenUsed="0"/>
-    <w:lsdException w:name="Light Shading Accent 6" w:semiHidden="0" w:uiPriority="60" w:unhideWhenUsed="0"/>
-    <w:lsdException w:name="Light List Accent 6" w:semiHidden="0" w:uiPriority="61" w:unhideWhenUsed="0"/>
-    <w:lsdException w:name="Light Grid Accent 6" w:semiHidden="0" w:uiPriority="62" w:unhideWhenUsed="0"/>
-    <w:lsdException w:name="Medium Shading 1 Accent 6" w:semiHidden="0" w:uiPriority="63" w:unhideWhenUsed="0"/>
-    <w:lsdException w:name="Medium Shading 2 Accent 6" w:semiHidden="0" w:uiPriority="64" w:unhideWhenUsed="0"/>
-    <w:lsdException w:name="Medium List 1 Accent 6" w:semiHidden="0" w:uiPriority="65" w:unhideWhenUsed="0"/>
-    <w:lsdException w:name="Medium List 2 Accent 6" w:semiHidden="0" w:uiPriority="66" w:unhideWhenUsed="0"/>
-    <w:lsdException w:name="Medium Grid 1 Accent 6" w:semiHidden="0" w:uiPriority="67" w:unhideWhenUsed="0"/>
-    <w:lsdException w:name="Medium Grid 2 Accent 6" w:semiHidden="0" w:uiPriority="68" w:unhideWhenUsed="0"/>
-    <w:lsdException w:name="Medium Grid 3 Accent 6" w:semiHidden="0" w:uiPriority="69" w:unhideWhenUsed="0"/>
-    <w:lsdException w:name="Dark List Accent 6" w:semiHidden="0" w:uiPriority="70" w:unhideWhenUsed="0"/>
-    <w:lsdException w:name="Colorful Shading Accent 6" w:semiHidden="0" w:uiPriority="71" w:unhideWhenUsed="0"/>
-    <w:lsdException w:name="Colorful List Accent 6" w:semiHidden="0" w:uiPriority="72" w:unhideWhenUsed="0"/>
-    <w:lsdException w:name="Colorful Grid Accent 6" w:semiHidden="0" w:uiPriority="73" w:unhideWhenUsed="0"/>
-    <w:lsdException w:name="Subtle Emphasis" w:semiHidden="0" w:uiPriority="19" w:unhideWhenUsed="0" w:qFormat="1"/>
-    <w:lsdException w:name="Intense Emphasis" w:semiHidden="0" w:uiPriority="21" w:unhideWhenUsed="0" w:qFormat="1"/>
-    <w:lsdException w:name="Subtle Reference" w:semiHidden="0" w:uiPriority="31" w:unhideWhenUsed="0" w:qFormat="1"/>
-    <w:lsdException w:name="Intense Reference" w:semiHidden="0" w:uiPriority="32" w:unhideWhenUsed="0" w:qFormat="1"/>
-    <w:lsdException w:name="Book Title" w:semiHidden="0" w:uiPriority="33" w:unhideWhenUsed="0" w:qFormat="1"/>
-    <w:lsdException w:name="Bibliography" w:uiPriority="37"/>
-    <w:lsdException w:name="TOC Heading" w:uiPriority="39" w:qFormat="1"/>
+  <w:latentStyles w:defLockedState="0" w:defUIPriority="99" w:defSemiHidden="0" w:defUnhideWhenUsed="0" w:defQFormat="0" w:count="371">
+    <w:lsdException w:name="Normal" w:uiPriority="0" w:qFormat="1"/>
+    <w:lsdException w:name="heading 1" w:uiPriority="9" w:qFormat="1"/>
+    <w:lsdException w:name="heading 2" w:semiHidden="1" w:uiPriority="9" w:unhideWhenUsed="1" w:qFormat="1"/>
+    <w:lsdException w:name="heading 3" w:semiHidden="1" w:uiPriority="9" w:unhideWhenUsed="1" w:qFormat="1"/>
+    <w:lsdException w:name="heading 4" w:semiHidden="1" w:uiPriority="9" w:unhideWhenUsed="1" w:qFormat="1"/>
+    <w:lsdException w:name="heading 5" w:semiHidden="1" w:uiPriority="9" w:unhideWhenUsed="1" w:qFormat="1"/>
+    <w:lsdException w:name="heading 6" w:semiHidden="1" w:uiPriority="9" w:unhideWhenUsed="1" w:qFormat="1"/>
+    <w:lsdException w:name="heading 7" w:semiHidden="1" w:uiPriority="9" w:unhideWhenUsed="1" w:qFormat="1"/>
+    <w:lsdException w:name="heading 8" w:semiHidden="1" w:uiPriority="9" w:unhideWhenUsed="1" w:qFormat="1"/>
+    <w:lsdException w:name="heading 9" w:semiHidden="1" w:uiPriority="9" w:unhideWhenUsed="1" w:qFormat="1"/>
+    <w:lsdException w:name="index 1" w:semiHidden="1" w:unhideWhenUsed="1"/>
+    <w:lsdException w:name="index 2" w:semiHidden="1" w:unhideWhenUsed="1"/>
+    <w:lsdException w:name="index 3" w:semiHidden="1" w:unhideWhenUsed="1"/>
+    <w:lsdException w:name="index 4" w:semiHidden="1" w:unhideWhenUsed="1"/>
+    <w:lsdException w:name="index 5" w:semiHidden="1" w:unhideWhenUsed="1"/>
+    <w:lsdException w:name="index 6" w:semiHidden="1" w:unhideWhenUsed="1"/>
+    <w:lsdException w:name="index 7" w:semiHidden="1" w:unhideWhenUsed="1"/>
+    <w:lsdException w:name="index 8" w:semiHidden="1" w:unhideWhenUsed="1"/>
+    <w:lsdException w:name="index 9" w:semiHidden="1" w:unhideWhenUsed="1"/>
+    <w:lsdException w:name="toc 1" w:semiHidden="1" w:uiPriority="39" w:unhideWhenUsed="1"/>
+    <w:lsdException w:name="toc 2" w:semiHidden="1" w:uiPriority="39" w:unhideWhenUsed="1"/>
+    <w:lsdException w:name="toc 3" w:semiHidden="1" w:uiPriority="39" w:unhideWhenUsed="1"/>
+    <w:lsdException w:name="toc 4" w:semiHidden="1" w:uiPriority="39" w:unhideWhenUsed="1"/>
+    <w:lsdException w:name="toc 5" w:semiHidden="1" w:uiPriority="39" w:unhideWhenUsed="1"/>
+    <w:lsdException w:name="toc 6" w:semiHidden="1" w:uiPriority="39" w:unhideWhenUsed="1"/>
+    <w:lsdException w:name="toc 7" w:semiHidden="1" w:uiPriority="39" w:unhideWhenUsed="1"/>
+    <w:lsdException w:name="toc 8" w:semiHidden="1" w:uiPriority="39" w:unhideWhenUsed="1"/>
+    <w:lsdException w:name="toc 9" w:semiHidden="1" w:uiPriority="39" w:unhideWhenUsed="1"/>
+    <w:lsdException w:name="Normal Indent" w:semiHidden="1" w:unhideWhenUsed="1"/>
+    <w:lsdException w:name="footnote text" w:semiHidden="1" w:unhideWhenUsed="1"/>
+    <w:lsdException w:name="annotation text" w:semiHidden="1" w:unhideWhenUsed="1"/>
+    <w:lsdException w:name="header" w:semiHidden="1" w:unhideWhenUsed="1"/>
+    <w:lsdException w:name="footer" w:semiHidden="1" w:unhideWhenUsed="1"/>
+    <w:lsdException w:name="index heading" w:semiHidden="1" w:unhideWhenUsed="1"/>
+    <w:lsdException w:name="caption" w:semiHidden="1" w:uiPriority="35" w:unhideWhenUsed="1" w:qFormat="1"/>
+    <w:lsdException w:name="table of figures" w:semiHidden="1" w:unhideWhenUsed="1"/>
+    <w:lsdException w:name="envelope address" w:semiHidden="1" w:unhideWhenUsed="1"/>
+    <w:lsdException w:name="envelope return" w:semiHidden="1" w:unhideWhenUsed="1"/>
+    <w:lsdException w:name="footnote reference" w:semiHidden="1" w:unhideWhenUsed="1"/>
+    <w:lsdException w:name="annotation reference" w:semiHidden="1" w:unhideWhenUsed="1"/>
+    <w:lsdException w:name="line number" w:semiHidden="1" w:unhideWhenUsed="1"/>
+    <w:lsdException w:name="page number" w:semiHidden="1" w:unhideWhenUsed="1"/>
+    <w:lsdException w:name="endnote reference" w:semiHidden="1" w:unhideWhenUsed="1"/>
+    <w:lsdException w:name="endnote text" w:semiHidden="1" w:unhideWhenUsed="1"/>
+    <w:lsdException w:name="table of authorities" w:semiHidden="1" w:unhideWhenUsed="1"/>
+    <w:lsdException w:name="macro" w:semiHidden="1" w:unhideWhenUsed="1"/>
+    <w:lsdException w:name="toa heading" w:semiHidden="1" w:unhideWhenUsed="1"/>
+    <w:lsdException w:name="List" w:semiHidden="1" w:unhideWhenUsed="1"/>
+    <w:lsdException w:name="List Bullet" w:semiHidden="1" w:unhideWhenUsed="1"/>
+    <w:lsdException w:name="List Number" w:semiHidden="1" w:unhideWhenUsed="1"/>
+    <w:lsdException w:name="List 2" w:semiHidden="1" w:unhideWhenUsed="1"/>
+    <w:lsdException w:name="List 3" w:semiHidden="1" w:unhideWhenUsed="1"/>
+    <w:lsdException w:name="List 4" w:semiHidden="1" w:unhideWhenUsed="1"/>
+    <w:lsdException w:name="List 5" w:semiHidden="1" w:unhideWhenUsed="1"/>
+    <w:lsdException w:name="List Bullet 2" w:semiHidden="1" w:unhideWhenUsed="1"/>
+    <w:lsdException w:name="List Bullet 3" w:semiHidden="1" w:unhideWhenUsed="1"/>
+    <w:lsdException w:name="List Bullet 4" w:semiHidden="1" w:unhideWhenUsed="1"/>
+    <w:lsdException w:name="List Bullet 5" w:semiHidden="1" w:unhideWhenUsed="1"/>
+    <w:lsdException w:name="List Number 2" w:semiHidden="1" w:unhideWhenUsed="1"/>
+    <w:lsdException w:name="List Number 3" w:semiHidden="1" w:unhideWhenUsed="1"/>
+    <w:lsdException w:name="List Number 4" w:semiHidden="1" w:unhideWhenUsed="1"/>
+    <w:lsdException w:name="List Number 5" w:semiHidden="1" w:unhideWhenUsed="1"/>
+    <w:lsdException w:name="Title" w:uiPriority="10" w:qFormat="1"/>
+    <w:lsdException w:name="Closing" w:semiHidden="1" w:unhideWhenUsed="1"/>
+    <w:lsdException w:name="Signature" w:semiHidden="1" w:unhideWhenUsed="1"/>
+    <w:lsdException w:name="Default Paragraph Font" w:semiHidden="1" w:uiPriority="1" w:unhideWhenUsed="1"/>
+    <w:lsdException w:name="Body Text" w:semiHidden="1" w:unhideWhenUsed="1"/>
+    <w:lsdException w:name="Body Text Indent" w:semiHidden="1" w:unhideWhenUsed="1"/>
+    <w:lsdException w:name="List Continue" w:semiHidden="1" w:unhideWhenUsed="1"/>
+    <w:lsdException w:name="List Continue 2" w:semiHidden="1" w:unhideWhenUsed="1"/>
+    <w:lsdException w:name="List Continue 3" w:semiHidden="1" w:unhideWhenUsed="1"/>
+    <w:lsdException w:name="List Continue 4" w:semiHidden="1" w:unhideWhenUsed="1"/>
+    <w:lsdException w:name="List Continue 5" w:semiHidden="1" w:unhideWhenUsed="1"/>
+    <w:lsdException w:name="Message Header" w:semiHidden="1" w:unhideWhenUsed="1"/>
+    <w:lsdException w:name="Subtitle" w:uiPriority="11" w:qFormat="1"/>
+    <w:lsdException w:name="Salutation" w:semiHidden="1" w:unhideWhenUsed="1"/>
+    <w:lsdException w:name="Date" w:semiHidden="1" w:unhideWhenUsed="1"/>
+    <w:lsdException w:name="Body Text First Indent" w:semiHidden="1" w:unhideWhenUsed="1"/>
+    <w:lsdException w:name="Body Text First Indent 2" w:semiHidden="1" w:unhideWhenUsed="1"/>
+    <w:lsdException w:name="Note Heading" w:semiHidden="1" w:unhideWhenUsed="1"/>
+    <w:lsdException w:name="Body Text 2" w:semiHidden="1" w:unhideWhenUsed="1"/>
+    <w:lsdException w:name="Body Text 3" w:semiHidden="1" w:unhideWhenUsed="1"/>
+    <w:lsdException w:name="Body Text Indent 2" w:semiHidden="1" w:unhideWhenUsed="1"/>
+    <w:lsdException w:name="Body Text Indent 3" w:semiHidden="1" w:unhideWhenUsed="1"/>
+    <w:lsdException w:name="Block Text" w:semiHidden="1" w:unhideWhenUsed="1"/>
+    <w:lsdException w:name="Hyperlink" w:semiHidden="1" w:unhideWhenUsed="1"/>
+    <w:lsdException w:name="FollowedHyperlink" w:semiHidden="1" w:unhideWhenUsed="1"/>
+    <w:lsdException w:name="Strong" w:uiPriority="22" w:qFormat="1"/>
+    <w:lsdException w:name="Emphasis" w:uiPriority="20" w:qFormat="1"/>
+    <w:lsdException w:name="Document Map" w:semiHidden="1" w:unhideWhenUsed="1"/>
+    <w:lsdException w:name="Plain Text" w:semiHidden="1" w:unhideWhenUsed="1"/>
+    <w:lsdException w:name="E-mail Signature" w:semiHidden="1" w:unhideWhenUsed="1"/>
+    <w:lsdException w:name="HTML Top of Form" w:semiHidden="1" w:unhideWhenUsed="1"/>
+    <w:lsdException w:name="HTML Bottom of Form" w:semiHidden="1" w:unhideWhenUsed="1"/>
+    <w:lsdException w:name="Normal (Web)" w:semiHidden="1" w:unhideWhenUsed="1"/>
+    <w:lsdException w:name="HTML Acronym" w:semiHidden="1" w:unhideWhenUsed="1"/>
+    <w:lsdException w:name="HTML Address" w:semiHidden="1" w:unhideWhenUsed="1"/>
+    <w:lsdException w:name="HTML Cite" w:semiHidden="1" w:unhideWhenUsed="1"/>
+    <w:lsdException w:name="HTML Code" w:semiHidden="1" w:unhideWhenUsed="1"/>
+    <w:lsdException w:name="HTML Definition" w:semiHidden="1" w:unhideWhenUsed="1"/>
+    <w:lsdException w:name="HTML Keyboard" w:semiHidden="1" w:unhideWhenUsed="1"/>
+    <w:lsdException w:name="HTML Preformatted" w:semiHidden="1" w:unhideWhenUsed="1"/>
+    <w:lsdException w:name="HTML Sample" w:semiHidden="1" w:unhideWhenUsed="1"/>
+    <w:lsdException w:name="HTML Typewriter" w:semiHidden="1" w:unhideWhenUsed="1"/>
+    <w:lsdException w:name="HTML Variable" w:semiHidden="1" w:unhideWhenUsed="1"/>
+    <w:lsdException w:name="Normal Table" w:semiHidden="1" w:unhideWhenUsed="1"/>
+    <w:lsdException w:name="annotation subject" w:semiHidden="1" w:unhideWhenUsed="1"/>
+    <w:lsdException w:name="No List" w:semiHidden="1" w:unhideWhenUsed="1"/>
+    <w:lsdException w:name="Outline List 1" w:semiHidden="1" w:unhideWhenUsed="1"/>
+    <w:lsdException w:name="Outline List 2" w:semiHidden="1" w:unhideWhenUsed="1"/>
+    <w:lsdException w:name="Outline List 3" w:semiHidden="1" w:unhideWhenUsed="1"/>
+    <w:lsdException w:name="Table Simple 1" w:semiHidden="1" w:unhideWhenUsed="1"/>
+    <w:lsdException w:name="Table Simple 2" w:semiHidden="1" w:unhideWhenUsed="1"/>
+    <w:lsdException w:name="Table Simple 3" w:semiHidden="1" w:unhideWhenUsed="1"/>
+    <w:lsdException w:name="Table Classic 1" w:semiHidden="1" w:unhideWhenUsed="1"/>
+    <w:lsdException w:name="Table Classic 2" w:semiHidden="1" w:unhideWhenUsed="1"/>
+    <w:lsdException w:name="Table Classic 3" w:semiHidden="1" w:unhideWhenUsed="1"/>
+    <w:lsdException w:name="Table Classic 4" w:semiHidden="1" w:unhideWhenUsed="1"/>
+    <w:lsdException w:name="Table Colorful 1" w:semiHidden="1" w:unhideWhenUsed="1"/>
+    <w:lsdException w:name="Table Colorful 2" w:semiHidden="1" w:unhideWhenUsed="1"/>
+    <w:lsdException w:name="Table Colorful 3" w:semiHidden="1" w:unhideWhenUsed="1"/>
+    <w:lsdException w:name="Table Columns 1" w:semiHidden="1" w:unhideWhenUsed="1"/>
+    <w:lsdException w:name="Table Columns 2" w:semiHidden="1" w:unhideWhenUsed="1"/>
+    <w:lsdException w:name="Table Columns 3" w:semiHidden="1" w:unhideWhenUsed="1"/>
+    <w:lsdException w:name="Table Columns 4" w:semiHidden="1" w:unhideWhenUsed="1"/>
+    <w:lsdException w:name="Table Columns 5" w:semiHidden="1" w:unhideWhenUsed="1"/>
+    <w:lsdException w:name="Table Grid 1" w:semiHidden="1" w:unhideWhenUsed="1"/>
+    <w:lsdException w:name="Table Grid 2" w:semiHidden="1" w:unhideWhenUsed="1"/>
+    <w:lsdException w:name="Table Grid 3" w:semiHidden="1" w:unhideWhenUsed="1"/>
+    <w:lsdException w:name="Table Grid 4" w:semiHidden="1" w:unhideWhenUsed="1"/>
+    <w:lsdException w:name="Table Grid 5" w:semiHidden="1" w:unhideWhenUsed="1"/>
+    <w:lsdException w:name="Table Grid 6" w:semiHidden="1" w:unhideWhenUsed="1"/>
+    <w:lsdException w:name="Table Grid 7" w:semiHidden="1" w:unhideWhenUsed="1"/>
+    <w:lsdException w:name="Table Grid 8" w:semiHidden="1" w:unhideWhenUsed="1"/>
+    <w:lsdException w:name="Table List 1" w:semiHidden="1" w:unhideWhenUsed="1"/>
+    <w:lsdException w:name="Table List 2" w:semiHidden="1" w:unhideWhenUsed="1"/>
+    <w:lsdException w:name="Table List 3" w:semiHidden="1" w:unhideWhenUsed="1"/>
+    <w:lsdException w:name="Table List 4" w:semiHidden="1" w:unhideWhenUsed="1"/>
+    <w:lsdException w:name="Table List 5" w:semiHidden="1" w:unhideWhenUsed="1"/>
+    <w:lsdException w:name="Table List 6" w:semiHidden="1" w:unhideWhenUsed="1"/>
+    <w:lsdException w:name="Table List 7" w:semiHidden="1" w:unhideWhenUsed="1"/>
+    <w:lsdException w:name="Table List 8" w:semiHidden="1" w:unhideWhenUsed="1"/>
+    <w:lsdException w:name="Table 3D effects 1" w:semiHidden="1" w:unhideWhenUsed="1"/>
+    <w:lsdException w:name="Table 3D effects 2" w:semiHidden="1" w:unhideWhenUsed="1"/>
+    <w:lsdException w:name="Table 3D effects 3" w:semiHidden="1" w:unhideWhenUsed="1"/>
+    <w:lsdException w:name="Table Contemporary" w:semiHidden="1" w:unhideWhenUsed="1"/>
+    <w:lsdException w:name="Table Elegant" w:semiHidden="1" w:unhideWhenUsed="1"/>
+    <w:lsdException w:name="Table Professional" w:semiHidden="1" w:unhideWhenUsed="1"/>
+    <w:lsdException w:name="Table Subtle 1" w:semiHidden="1" w:unhideWhenUsed="1"/>
+    <w:lsdException w:name="Table Subtle 2" w:semiHidden="1" w:unhideWhenUsed="1"/>
+    <w:lsdException w:name="Table Web 1" w:semiHidden="1" w:unhideWhenUsed="1"/>
+    <w:lsdException w:name="Table Web 2" w:semiHidden="1" w:unhideWhenUsed="1"/>
+    <w:lsdException w:name="Table Web 3" w:semiHidden="1" w:unhideWhenUsed="1"/>
+    <w:lsdException w:name="Balloon Text" w:semiHidden="1" w:unhideWhenUsed="1"/>
+    <w:lsdException w:name="Table Grid" w:uiPriority="59"/>
+    <w:lsdException w:name="Table Theme" w:semiHidden="1" w:unhideWhenUsed="1"/>
+    <w:lsdException w:name="Placeholder Text" w:semiHidden="1"/>
+    <w:lsdException w:name="No Spacing" w:uiPriority="1" w:qFormat="1"/>
+    <w:lsdException w:name="Light Shading" w:uiPriority="60"/>
+    <w:lsdException w:name="Light List" w:uiPriority="61"/>
+    <w:lsdException w:name="Light Grid" w:uiPriority="62"/>
+    <w:lsdException w:name="Medium Shading 1" w:uiPriority="63"/>
+    <w:lsdException w:name="Medium Shading 2" w:uiPriority="64"/>
+    <w:lsdException w:name="Medium List 1" w:uiPriority="65"/>
+    <w:lsdException w:name="Medium List 2" w:uiPriority="66"/>
+    <w:lsdException w:name="Medium Grid 1" w:uiPriority="67"/>
+    <w:lsdException w:name="Medium Grid 2" w:uiPriority="68"/>
+    <w:lsdException w:name="Medium Grid 3" w:uiPriority="69"/>
+    <w:lsdException w:name="Dark List" w:uiPriority="70"/>
+    <w:lsdException w:name="Colorful Shading" w:uiPriority="71"/>
+    <w:lsdException w:name="Colorful List" w:uiPriority="72"/>
+    <w:lsdException w:name="Colorful Grid" w:uiPriority="73"/>
+    <w:lsdException w:name="Light Shading Accent 1" w:uiPriority="60"/>
+    <w:lsdException w:name="Light List Accent 1" w:uiPriority="61"/>
+    <w:lsdException w:name="Light Grid Accent 1" w:uiPriority="62"/>
+    <w:lsdException w:name="Medium Shading 1 Accent 1" w:uiPriority="63"/>
+    <w:lsdException w:name="Medium Shading 2 Accent 1" w:uiPriority="64"/>
+    <w:lsdException w:name="Medium List 1 Accent 1" w:uiPriority="65"/>
+    <w:lsdException w:name="Revision" w:semiHidden="1"/>
+    <w:lsdException w:name="List Paragraph" w:uiPriority="34" w:qFormat="1"/>
+    <w:lsdException w:name="Quote" w:uiPriority="29" w:qFormat="1"/>
+    <w:lsdException w:name="Intense Quote" w:uiPriority="30" w:qFormat="1"/>
+    <w:lsdException w:name="Medium List 2 Accent 1" w:uiPriority="66"/>
+    <w:lsdException w:name="Medium Grid 1 Accent 1" w:uiPriority="67"/>
+    <w:lsdException w:name="Medium Grid 2 Accent 1" w:uiPriority="68"/>
+    <w:lsdException w:name="Medium Grid 3 Accent 1" w:uiPriority="69"/>
+    <w:lsdException w:name="Dark List Accent 1" w:uiPriority="70"/>
+    <w:lsdException w:name="Colorful Shading Accent 1" w:uiPriority="71"/>
+    <w:lsdException w:name="Colorful List Accent 1" w:uiPriority="72"/>
+    <w:lsdException w:name="Colorful Grid Accent 1" w:uiPriority="73"/>
+    <w:lsdException w:name="Light Shading Accent 2" w:uiPriority="60"/>
+    <w:lsdException w:name="Light List Accent 2" w:uiPriority="61"/>
+    <w:lsdException w:name="Light Grid Accent 2" w:uiPriority="62"/>
+    <w:lsdException w:name="Medium Shading 1 Accent 2" w:uiPriority="63"/>
+    <w:lsdException w:name="Medium Shading 2 Accent 2" w:uiPriority="64"/>
+    <w:lsdException w:name="Medium List 1 Accent 2" w:uiPriority="65"/>
+    <w:lsdException w:name="Medium List 2 Accent 2" w:uiPriority="66"/>
+    <w:lsdException w:name="Medium Grid 1 Accent 2" w:uiPriority="67"/>
+    <w:lsdException w:name="Medium Grid 2 Accent 2" w:uiPriority="68"/>
+    <w:lsdException w:name="Medium Grid 3 Accent 2" w:uiPriority="69"/>
+    <w:lsdException w:name="Dark List Accent 2" w:uiPriority="70"/>
+    <w:lsdException w:name="Colorful Shading Accent 2" w:uiPriority="71"/>
+    <w:lsdException w:name="Colorful List Accent 2" w:uiPriority="72"/>
+    <w:lsdException w:name="Colorful Grid Accent 2" w:uiPriority="73"/>
+    <w:lsdException w:name="Light Shading Accent 3" w:uiPriority="60"/>
+    <w:lsdException w:name="Light List Accent 3" w:uiPriority="61"/>
+    <w:lsdException w:name="Light Grid Accent 3" w:uiPriority="62"/>
+    <w:lsdException w:name="Medium Shading 1 Accent 3" w:uiPriority="63"/>
+    <w:lsdException w:name="Medium Shading 2 Accent 3" w:uiPriority="64"/>
+    <w:lsdException w:name="Medium List 1 Accent 3" w:uiPriority="65"/>
+    <w:lsdException w:name="Medium List 2 Accent 3" w:uiPriority="66"/>
+    <w:lsdException w:name="Medium Grid 1 Accent 3" w:uiPriority="67"/>
+    <w:lsdException w:name="Medium Grid 2 Accent 3" w:uiPriority="68"/>
+    <w:lsdException w:name="Medium Grid 3 Accent 3" w:uiPriority="69"/>
+    <w:lsdException w:name="Dark List Accent 3" w:uiPriority="70"/>
+    <w:lsdException w:name="Colorful Shading Accent 3" w:uiPriority="71"/>
+    <w:lsdException w:name="Colorful List Accent 3" w:uiPriority="72"/>
+    <w:lsdException w:name="Colorful Grid Accent 3" w:uiPriority="73"/>
+    <w:lsdException w:name="Light Shading Accent 4" w:uiPriority="60"/>
+    <w:lsdException w:name="Light List Accent 4" w:uiPriority="61"/>
+    <w:lsdException w:name="Light Grid Accent 4" w:uiPriority="62"/>
+    <w:lsdException w:name="Medium Shading 1 Accent 4" w:uiPriority="63"/>
+    <w:lsdException w:name="Medium Shading 2 Accent 4" w:uiPriority="64"/>
+    <w:lsdException w:name="Medium List 1 Accent 4" w:uiPriority="65"/>
+    <w:lsdException w:name="Medium List 2 Accent 4" w:uiPriority="66"/>
+    <w:lsdException w:name="Medium Grid 1 Accent 4" w:uiPriority="67"/>
+    <w:lsdException w:name="Medium Grid 2 Accent 4" w:uiPriority="68"/>
+    <w:lsdException w:name="Medium Grid 3 Accent 4" w:uiPriority="69"/>
+    <w:lsdException w:name="Dark List Accent 4" w:uiPriority="70"/>
+    <w:lsdException w:name="Colorful Shading Accent 4" w:uiPriority="71"/>
+    <w:lsdException w:name="Colorful List Accent 4" w:uiPriority="72"/>
+    <w:lsdException w:name="Colorful Grid Accent 4" w:uiPriority="73"/>
+    <w:lsdException w:name="Light Shading Accent 5" w:uiPriority="60"/>
+    <w:lsdException w:name="Light List Accent 5" w:uiPriority="61"/>
+    <w:lsdException w:name="Light Grid Accent 5" w:uiPriority="62"/>
+    <w:lsdException w:name="Medium Shading 1 Accent 5" w:uiPriority="63"/>
+    <w:lsdException w:name="Medium Shading 2 Accent 5" w:uiPriority="64"/>
+    <w:lsdException w:name="Medium List 1 Accent 5" w:uiPriority="65"/>
+    <w:lsdException w:name="Medium List 2 Accent 5" w:uiPriority="66"/>
+    <w:lsdException w:name="Medium Grid 1 Accent 5" w:uiPriority="67"/>
+    <w:lsdException w:name="Medium Grid 2 Accent 5" w:uiPriority="68"/>
+    <w:lsdException w:name="Medium Grid 3 Accent 5" w:uiPriority="69"/>
+    <w:lsdException w:name="Dark List Accent 5" w:uiPriority="70"/>
+    <w:lsdException w:name="Colorful Shading Accent 5" w:uiPriority="71"/>
+    <w:lsdException w:name="Colorful List Accent 5" w:uiPriority="72"/>
+    <w:lsdException w:name="Colorful Grid Accent 5" w:uiPriority="73"/>
+    <w:lsdException w:name="Light Shading Accent 6" w:uiPriority="60"/>
+    <w:lsdException w:name="Light List Accent 6" w:uiPriority="61"/>
+    <w:lsdException w:name="Light Grid Accent 6" w:uiPriority="62"/>
+    <w:lsdException w:name="Medium Shading 1 Accent 6" w:uiPriority="63"/>
+    <w:lsdException w:name="Medium Shading 2 Accent 6" w:uiPriority="64"/>
+    <w:lsdException w:name="Medium List 1 Accent 6" w:uiPriority="65"/>
+    <w:lsdException w:name="Medium List 2 Accent 6" w:uiPriority="66"/>
+    <w:lsdException w:name="Medium Grid 1 Accent 6" w:uiPriority="67"/>
+    <w:lsdException w:name="Medium Grid 2 Accent 6" w:uiPriority="68"/>
+    <w:lsdException w:name="Medium Grid 3 Accent 6" w:uiPriority="69"/>
+    <w:lsdException w:name="Dark List Accent 6" w:uiPriority="70"/>
+    <w:lsdException w:name="Colorful Shading Accent 6" w:uiPriority="71"/>
+    <w:lsdException w:name="Colorful List Accent 6" w:uiPriority="72"/>
+    <w:lsdException w:name="Colorful Grid Accent 6" w:uiPriority="73"/>
+    <w:lsdException w:name="Subtle Emphasis" w:uiPriority="19" w:qFormat="1"/>
+    <w:lsdException w:name="Intense Emphasis" w:uiPriority="21" w:qFormat="1"/>
+    <w:lsdException w:name="Subtle Reference" w:uiPriority="31" w:qFormat="1"/>
+    <w:lsdException w:name="Intense Reference" w:uiPriority="32" w:qFormat="1"/>
+    <w:lsdException w:name="Book Title" w:uiPriority="33" w:qFormat="1"/>
+    <w:lsdException w:name="Bibliography" w:semiHidden="1" w:uiPriority="37" w:unhideWhenUsed="1"/>
+    <w:lsdException w:name="TOC Heading" w:semiHidden="1" w:uiPriority="39" w:unhideWhenUsed="1" w:qFormat="1"/>
+    <w:lsdException w:name="Plain Table 1" w:uiPriority="41"/>
+    <w:lsdException w:name="Plain Table 2" w:uiPriority="42"/>
+    <w:lsdException w:name="Plain Table 3" w:uiPriority="43"/>
+    <w:lsdException w:name="Plain Table 4" w:uiPriority="44"/>
+    <w:lsdException w:name="Plain Table 5" w:uiPriority="45"/>
+    <w:lsdException w:name="Grid Table Light" w:uiPriority="40"/>
+    <w:lsdException w:name="Grid Table 1 Light" w:uiPriority="46"/>
+    <w:lsdException w:name="Grid Table 2" w:uiPriority="47"/>
+    <w:lsdException w:name="Grid Table 3" w:uiPriority="48"/>
+    <w:lsdException w:name="Grid Table 4" w:uiPriority="49"/>
+    <w:lsdException w:name="Grid Table 5 Dark" w:uiPriority="50"/>
+    <w:lsdException w:name="Grid Table 6 Colorful" w:uiPriority="51"/>
+    <w:lsdException w:name="Grid Table 7 Colorful" w:uiPriority="52"/>
+    <w:lsdException w:name="Grid Table 1 Light Accent 1" w:uiPriority="46"/>
+    <w:lsdException w:name="Grid Table 2 Accent 1" w:uiPriority="47"/>
+    <w:lsdException w:name="Grid Table 3 Accent 1" w:uiPriority="48"/>
+    <w:lsdException w:name="Grid Table 4 Accent 1" w:uiPriority="49"/>
+    <w:lsdException w:name="Grid Table 5 Dark Accent 1" w:uiPriority="50"/>
+    <w:lsdException w:name="Grid Table 6 Colorful Accent 1" w:uiPriority="51"/>
+    <w:lsdException w:name="Grid Table 7 Colorful Accent 1" w:uiPriority="52"/>
+    <w:lsdException w:name="Grid Table 1 Light Accent 2" w:uiPriority="46"/>
+    <w:lsdException w:name="Grid Table 2 Accent 2" w:uiPriority="47"/>
+    <w:lsdException w:name="Grid Table 3 Accent 2" w:uiPriority="48"/>
+    <w:lsdException w:name="Grid Table 4 Accent 2" w:uiPriority="49"/>
+    <w:lsdException w:name="Grid Table 5 Dark Accent 2" w:uiPriority="50"/>
+    <w:lsdException w:name="Grid Table 6 Colorful Accent 2" w:uiPriority="51"/>
+    <w:lsdException w:name="Grid Table 7 Colorful Accent 2" w:uiPriority="52"/>
+    <w:lsdException w:name="Grid Table 1 Light Accent 3" w:uiPriority="46"/>
+    <w:lsdException w:name="Grid Table 2 Accent 3" w:uiPriority="47"/>
+    <w:lsdException w:name="Grid Table 3 Accent 3" w:uiPriority="48"/>
+    <w:lsdException w:name="Grid Table 4 Accent 3" w:uiPriority="49"/>
+    <w:lsdException w:name="Grid Table 5 Dark Accent 3" w:uiPriority="50"/>
+    <w:lsdException w:name="Grid Table 6 Colorful Accent 3" w:uiPriority="51"/>
+    <w:lsdException w:name="Grid Table 7 Colorful Accent 3" w:uiPriority="52"/>
+    <w:lsdException w:name="Grid Table 1 Light Accent 4" w:uiPriority="46"/>
+    <w:lsdException w:name="Grid Table 2 Accent 4" w:uiPriority="47"/>
+    <w:lsdException w:name="Grid Table 3 Accent 4" w:uiPriority="48"/>
+    <w:lsdException w:name="Grid Table 4 Accent 4" w:uiPriority="49"/>
+    <w:lsdException w:name="Grid Table 5 Dark Accent 4" w:uiPriority="50"/>
+    <w:lsdException w:name="Grid Table 6 Colorful Accent 4" w:uiPriority="51"/>
+    <w:lsdException w:name="Grid Table 7 Colorful Accent 4" w:uiPriority="52"/>
+    <w:lsdException w:name="Grid Table 1 Light Accent 5" w:uiPriority="46"/>
+    <w:lsdException w:name="Grid Table 2 Accent 5" w:uiPriority="47"/>
+    <w:lsdException w:name="Grid Table 3 Accent 5" w:uiPriority="48"/>
+    <w:lsdException w:name="Grid Table 4 Accent 5" w:uiPriority="49"/>
+    <w:lsdException w:name="Grid Table 5 Dark Accent 5" w:uiPriority="50"/>
+    <w:lsdException w:name="Grid Table 6 Colorful Accent 5" w:uiPriority="51"/>
+    <w:lsdException w:name="Grid Table 7 Colorful Accent 5" w:uiPriority="52"/>
+    <w:lsdException w:name="Grid Table 1 Light Accent 6" w:uiPriority="46"/>
+    <w:lsdException w:name="Grid Table 2 Accent 6" w:uiPriority="47"/>
+    <w:lsdException w:name="Grid Table 3 Accent 6" w:uiPriority="48"/>
+    <w:lsdException w:name="Grid Table 4 Accent 6" w:uiPriority="49"/>
+    <w:lsdException w:name="Grid Table 5 Dark Accent 6" w:uiPriority="50"/>
+    <w:lsdException w:name="Grid Table 6 Colorful Accent 6" w:uiPriority="51"/>
+    <w:lsdException w:name="Grid Table 7 Colorful Accent 6" w:uiPriority="52"/>
+    <w:lsdException w:name="List Table 1 Light" w:uiPriority="46"/>
+    <w:lsdException w:name="List Table 2" w:uiPriority="47"/>
+    <w:lsdException w:name="List Table 3" w:uiPriority="48"/>
+    <w:lsdException w:name="List Table 4" w:uiPriority="49"/>
+    <w:lsdException w:name="List Table 5 Dark" w:uiPriority="50"/>
+    <w:lsdException w:name="List Table 6 Colorful" w:uiPriority="51"/>
+    <w:lsdException w:name="List Table 7 Colorful" w:uiPriority="52"/>
+    <w:lsdException w:name="List Table 1 Light Accent 1" w:uiPriority="46"/>
+    <w:lsdException w:name="List Table 2 Accent 1" w:uiPriority="47"/>
+    <w:lsdException w:name="List Table 3 Accent 1" w:uiPriority="48"/>
+    <w:lsdException w:name="List Table 4 Accent 1" w:uiPriority="49"/>
+    <w:lsdException w:name="List Table 5 Dark Accent 1" w:uiPriority="50"/>
+    <w:lsdException w:name="List Table 6 Colorful Accent 1" w:uiPriority="51"/>
+    <w:lsdException w:name="List Table 7 Colorful Accent 1" w:uiPriority="52"/>
+    <w:lsdException w:name="List Table 1 Light Accent 2" w:uiPriority="46"/>
+    <w:lsdException w:name="List Table 2 Accent 2" w:uiPriority="47"/>
+    <w:lsdException w:name="List Table 3 Accent 2" w:uiPriority="48"/>
+    <w:lsdException w:name="List Table 4 Accent 2" w:uiPriority="49"/>
+    <w:lsdException w:name="List Table 5 Dark Accent 2" w:uiPriority="50"/>
+    <w:lsdException w:name="List Table 6 Colorful Accent 2" w:uiPriority="51"/>
+    <w:lsdException w:name="List Table 7 Colorful Accent 2" w:uiPriority="52"/>
+    <w:lsdException w:name="List Table 1 Light Accent 3" w:uiPriority="46"/>
+    <w:lsdException w:name="List Table 2 Accent 3" w:uiPriority="47"/>
+    <w:lsdException w:name="List Table 3 Accent 3" w:uiPriority="48"/>
+    <w:lsdException w:name="List Table 4 Accent 3" w:uiPriority="49"/>
+    <w:lsdException w:name="List Table 5 Dark Accent 3" w:uiPriority="50"/>
+    <w:lsdException w:name="List Table 6 Colorful Accent 3" w:uiPriority="51"/>
+    <w:lsdException w:name="List Table 7 Colorful Accent 3" w:uiPriority="52"/>
+    <w:lsdException w:name="List Table 1 Light Accent 4" w:uiPriority="46"/>
+    <w:lsdException w:name="List Table 2 Accent 4" w:uiPriority="47"/>
+    <w:lsdException w:name="List Table 3 Accent 4" w:uiPriority="48"/>
+    <w:lsdException w:name="List Table 4 Accent 4" w:uiPriority="49"/>
+    <w:lsdException w:name="List Table 5 Dark Accent 4" w:uiPriority="50"/>
+    <w:lsdException w:name="List Table 6 Colorful Accent 4" w:uiPriority="51"/>
+    <w:lsdException w:name="List Table 7 Colorful Accent 4" w:uiPriority="52"/>
+    <w:lsdException w:name="List Table 1 Light Accent 5" w:uiPriority="46"/>
+    <w:lsdException w:name="List Table 2 Accent 5" w:uiPriority="47"/>
+    <w:lsdException w:name="List Table 3 Accent 5" w:uiPriority="48"/>
+    <w:lsdException w:name="List Table 4 Accent 5" w:uiPriority="49"/>
+    <w:lsdException w:name="List Table 5 Dark Accent 5" w:uiPriority="50"/>
+    <w:lsdException w:name="List Table 6 Colorful Accent 5" w:uiPriority="51"/>
+    <w:lsdException w:name="List Table 7 Colorful Accent 5" w:uiPriority="52"/>
+    <w:lsdException w:name="List Table 1 Light Accent 6" w:uiPriority="46"/>
+    <w:lsdException w:name="List Table 2 Accent 6" w:uiPriority="47"/>
+    <w:lsdException w:name="List Table 3 Accent 6" w:uiPriority="48"/>
+    <w:lsdException w:name="List Table 4 Accent 6" w:uiPriority="49"/>
+    <w:lsdException w:name="List Table 5 Dark Accent 6" w:uiPriority="50"/>
+    <w:lsdException w:name="List Table 6 Colorful Accent 6" w:uiPriority="51"/>
+    <w:lsdException w:name="List Table 7 Colorful Accent 6" w:uiPriority="52"/>
   </w:latentStyles>
   <w:style w:type="paragraph" w:default="1" w:styleId="Normal">
     <w:name w:val="Normal"/>
@@ -14994,55 +14770,55 @@
     </dgm:pt>
   </dgm:ptLst>
   <dgm:cxnLst>
+    <dgm:cxn modelId="{1DFAEA97-CEA2-4839-BB74-1E2DC0A54B22}" type="presOf" srcId="{46FE76EA-3EB2-4B22-A8BC-5C9E3E0F65E3}" destId="{E45A1794-8FF9-4CE9-9F31-B03AEBD5505E}" srcOrd="0" destOrd="0" presId="urn:microsoft.com/office/officeart/2005/8/layout/cycle6"/>
     <dgm:cxn modelId="{BD842346-E9CC-45C1-8E2D-9BB7E26EAECA}" srcId="{45D0D8DE-C5E1-45C4-B519-49711D2989EA}" destId="{7DCBFD64-539C-4BA7-9B95-6969C74E618F}" srcOrd="1" destOrd="0" parTransId="{DC34842E-AB0B-468A-9819-3C272940CCBB}" sibTransId="{5848F2E4-181A-40B7-B874-F3922ABC749A}"/>
-    <dgm:cxn modelId="{88AC238F-F710-4574-B5A7-2AAD0F17AA7D}" type="presOf" srcId="{42470B1D-3808-4097-9C20-1AE5AD549880}" destId="{74EA507E-4956-4174-A21E-38C5292D5D03}" srcOrd="0" destOrd="0" presId="urn:microsoft.com/office/officeart/2005/8/layout/cycle6"/>
-    <dgm:cxn modelId="{E82E1DF4-8195-47FA-B6A4-8F955C12BE35}" type="presOf" srcId="{DEB90D99-DD7F-4ACF-8849-EB579BD94E7A}" destId="{F5684F2D-FAEB-4A12-AB2E-9F81F789AFE7}" srcOrd="0" destOrd="0" presId="urn:microsoft.com/office/officeart/2005/8/layout/cycle6"/>
-    <dgm:cxn modelId="{B05EFBC3-F148-474C-BD18-CC19277906F9}" srcId="{45D0D8DE-C5E1-45C4-B519-49711D2989EA}" destId="{FD31682F-B14F-44BD-A5DF-90FF393BBDB3}" srcOrd="4" destOrd="0" parTransId="{E8387554-3790-45E5-9D85-460651F6AA0B}" sibTransId="{42470B1D-3808-4097-9C20-1AE5AD549880}"/>
-    <dgm:cxn modelId="{5196A6FB-6EE8-4ADD-9A8A-73080690067F}" type="presOf" srcId="{FD31682F-B14F-44BD-A5DF-90FF393BBDB3}" destId="{8E8838EF-2954-4FE5-A808-3FC85008B156}" srcOrd="0" destOrd="0" presId="urn:microsoft.com/office/officeart/2005/8/layout/cycle6"/>
-    <dgm:cxn modelId="{4285E417-2EE7-43B6-BB7E-4B189256B66F}" srcId="{45D0D8DE-C5E1-45C4-B519-49711D2989EA}" destId="{73F46074-CA0A-4A15-8A61-824F71676E44}" srcOrd="6" destOrd="0" parTransId="{C411D448-74D4-41DA-9640-A6C2BC34B516}" sibTransId="{EBB518DD-5EDE-4FAC-AAB6-46D33958444A}"/>
-    <dgm:cxn modelId="{AA319F0F-9D73-44D2-9206-01F2CCB3EA1D}" srcId="{45D0D8DE-C5E1-45C4-B519-49711D2989EA}" destId="{67E0E36A-8CBA-4B5D-B005-656BD20BC6DF}" srcOrd="7" destOrd="0" parTransId="{F7AC2E12-3931-4786-AB10-70B5482E2094}" sibTransId="{B4A635C9-728D-4F1D-8CDF-2445375460DA}"/>
-    <dgm:cxn modelId="{B5B7278C-0976-47C6-9FAE-773CA3443516}" type="presOf" srcId="{46FE76EA-3EB2-4B22-A8BC-5C9E3E0F65E3}" destId="{E45A1794-8FF9-4CE9-9F31-B03AEBD5505E}" srcOrd="0" destOrd="0" presId="urn:microsoft.com/office/officeart/2005/8/layout/cycle6"/>
-    <dgm:cxn modelId="{FB18D8AE-17CA-4A6A-9901-95ED308D9AB3}" type="presOf" srcId="{73F46074-CA0A-4A15-8A61-824F71676E44}" destId="{FE09D15C-E4DB-4EF8-970B-2BAB89AD92C7}" srcOrd="0" destOrd="0" presId="urn:microsoft.com/office/officeart/2005/8/layout/cycle6"/>
-    <dgm:cxn modelId="{4A2D83BA-1705-4EDF-83BD-ECBF327CF86B}" type="presOf" srcId="{B4A635C9-728D-4F1D-8CDF-2445375460DA}" destId="{E3284DAA-AC0A-4540-98C1-4F9E5874FD7B}" srcOrd="0" destOrd="0" presId="urn:microsoft.com/office/officeart/2005/8/layout/cycle6"/>
-    <dgm:cxn modelId="{E7767A3D-55CF-425F-907E-7AA8FE1BB851}" srcId="{45D0D8DE-C5E1-45C4-B519-49711D2989EA}" destId="{D28A7621-D1E7-4319-B7F8-BEB241F82AFA}" srcOrd="3" destOrd="0" parTransId="{7534C97D-3C1F-4ED7-BAAE-AC73B8EB4851}" sibTransId="{15BE7A2D-5173-4565-961A-B3E0E4300B98}"/>
-    <dgm:cxn modelId="{65A954E1-FC60-4D2C-AB36-BD918CB92377}" type="presOf" srcId="{7DCBFD64-539C-4BA7-9B95-6969C74E618F}" destId="{22130614-AA04-4387-B5FB-08AC80A410E0}" srcOrd="0" destOrd="0" presId="urn:microsoft.com/office/officeart/2005/8/layout/cycle6"/>
-    <dgm:cxn modelId="{DD2F4E5D-B668-4413-A48C-A5F6D49A3FD7}" type="presOf" srcId="{171C524A-1A4A-46B5-8240-DF0F6B2ABC72}" destId="{47BB2B72-4727-4BEA-A556-8B9A6323FF4D}" srcOrd="0" destOrd="0" presId="urn:microsoft.com/office/officeart/2005/8/layout/cycle6"/>
-    <dgm:cxn modelId="{086FBB8F-A1A4-4179-8EAA-77587FAE12B2}" type="presOf" srcId="{EBB518DD-5EDE-4FAC-AAB6-46D33958444A}" destId="{AD2A8FE6-B079-43FA-88C6-F5E74A45B465}" srcOrd="0" destOrd="0" presId="urn:microsoft.com/office/officeart/2005/8/layout/cycle6"/>
-    <dgm:cxn modelId="{0E56FDB3-907C-4B38-BAB3-502622719608}" type="presOf" srcId="{15BE7A2D-5173-4565-961A-B3E0E4300B98}" destId="{F72D25B0-4CA6-49FF-8361-82994F66D7BD}" srcOrd="0" destOrd="0" presId="urn:microsoft.com/office/officeart/2005/8/layout/cycle6"/>
-    <dgm:cxn modelId="{DE785D62-CC4F-4966-96CA-531D1FA2F9FC}" type="presOf" srcId="{67E0E36A-8CBA-4B5D-B005-656BD20BC6DF}" destId="{DC0EF4B5-990E-45CA-B3EF-ED8BE5915DE3}" srcOrd="0" destOrd="0" presId="urn:microsoft.com/office/officeart/2005/8/layout/cycle6"/>
+    <dgm:cxn modelId="{0CFEDE0C-5CD2-4770-98D8-11FF5A81717B}" type="presOf" srcId="{FD31682F-B14F-44BD-A5DF-90FF393BBDB3}" destId="{8E8838EF-2954-4FE5-A808-3FC85008B156}" srcOrd="0" destOrd="0" presId="urn:microsoft.com/office/officeart/2005/8/layout/cycle6"/>
+    <dgm:cxn modelId="{53C08109-662F-4749-8C9A-6FA49D7B2ABD}" type="presOf" srcId="{5848F2E4-181A-40B7-B874-F3922ABC749A}" destId="{D09DE3B2-7018-4392-80C3-374D9F6216F0}" srcOrd="0" destOrd="0" presId="urn:microsoft.com/office/officeart/2005/8/layout/cycle6"/>
     <dgm:cxn modelId="{C8232F43-18CD-424B-BB74-AB1F197ECB55}" srcId="{45D0D8DE-C5E1-45C4-B519-49711D2989EA}" destId="{46FE76EA-3EB2-4B22-A8BC-5C9E3E0F65E3}" srcOrd="0" destOrd="0" parTransId="{64607A31-369D-4A42-B0C9-E2E250383096}" sibTransId="{DEB90D99-DD7F-4ACF-8849-EB579BD94E7A}"/>
     <dgm:cxn modelId="{FE341CBA-446A-4F66-870C-141B61D779D2}" srcId="{45D0D8DE-C5E1-45C4-B519-49711D2989EA}" destId="{A6F524E1-C2A9-4AEA-9F06-CF12C7B082D6}" srcOrd="5" destOrd="0" parTransId="{37074D5A-4B34-4D08-AE78-8AFAE4DD1C0C}" sibTransId="{DD76A0B8-88DB-482E-B9F4-EE70ED14E413}"/>
-    <dgm:cxn modelId="{0C644C80-1AB0-4A88-9807-99197A908C67}" type="presOf" srcId="{DD76A0B8-88DB-482E-B9F4-EE70ED14E413}" destId="{C2127C72-DE53-42F2-BABD-ED3F64C4DD3C}" srcOrd="0" destOrd="0" presId="urn:microsoft.com/office/officeart/2005/8/layout/cycle6"/>
-    <dgm:cxn modelId="{37985613-2D4B-4C55-8869-085D797D5D14}" type="presOf" srcId="{D28A7621-D1E7-4319-B7F8-BEB241F82AFA}" destId="{BAD58073-B13B-4F40-8EB1-F5EF09A0C275}" srcOrd="0" destOrd="0" presId="urn:microsoft.com/office/officeart/2005/8/layout/cycle6"/>
-    <dgm:cxn modelId="{F9B69BEA-80BE-4F8F-8A42-EE6B831AD982}" type="presOf" srcId="{A6F524E1-C2A9-4AEA-9F06-CF12C7B082D6}" destId="{2730152C-CE8E-44F1-944D-972F3BE11F9D}" srcOrd="0" destOrd="0" presId="urn:microsoft.com/office/officeart/2005/8/layout/cycle6"/>
-    <dgm:cxn modelId="{FD00C427-2AC4-4227-822C-7ACEF51BDC23}" type="presOf" srcId="{45D0D8DE-C5E1-45C4-B519-49711D2989EA}" destId="{77073E38-B0C5-4B31-AF24-812CFA2437AE}" srcOrd="0" destOrd="0" presId="urn:microsoft.com/office/officeart/2005/8/layout/cycle6"/>
-    <dgm:cxn modelId="{A57A7FF0-8BD8-4629-8632-19DC109DE5D3}" type="presOf" srcId="{43539785-6AF1-4597-B671-2C2D8C2EAD9A}" destId="{04456E8C-6130-4D28-A403-7A4498CD43B1}" srcOrd="0" destOrd="0" presId="urn:microsoft.com/office/officeart/2005/8/layout/cycle6"/>
-    <dgm:cxn modelId="{D7B42529-B141-443A-AB1B-4DB6E7D9F344}" type="presOf" srcId="{5848F2E4-181A-40B7-B874-F3922ABC749A}" destId="{D09DE3B2-7018-4392-80C3-374D9F6216F0}" srcOrd="0" destOrd="0" presId="urn:microsoft.com/office/officeart/2005/8/layout/cycle6"/>
+    <dgm:cxn modelId="{93D12D96-FC2C-4105-B053-E0BCA101E291}" type="presOf" srcId="{43539785-6AF1-4597-B671-2C2D8C2EAD9A}" destId="{04456E8C-6130-4D28-A403-7A4498CD43B1}" srcOrd="0" destOrd="0" presId="urn:microsoft.com/office/officeart/2005/8/layout/cycle6"/>
+    <dgm:cxn modelId="{2D8F6E3F-B83A-44EE-9168-BF6CF5EA1161}" type="presOf" srcId="{45D0D8DE-C5E1-45C4-B519-49711D2989EA}" destId="{77073E38-B0C5-4B31-AF24-812CFA2437AE}" srcOrd="0" destOrd="0" presId="urn:microsoft.com/office/officeart/2005/8/layout/cycle6"/>
+    <dgm:cxn modelId="{094EC98E-162F-4971-862D-F983EE5FB32D}" type="presOf" srcId="{DEB90D99-DD7F-4ACF-8849-EB579BD94E7A}" destId="{F5684F2D-FAEB-4A12-AB2E-9F81F789AFE7}" srcOrd="0" destOrd="0" presId="urn:microsoft.com/office/officeart/2005/8/layout/cycle6"/>
+    <dgm:cxn modelId="{ADC8B928-A8A8-4BF4-875C-DB11403ED994}" type="presOf" srcId="{171C524A-1A4A-46B5-8240-DF0F6B2ABC72}" destId="{47BB2B72-4727-4BEA-A556-8B9A6323FF4D}" srcOrd="0" destOrd="0" presId="urn:microsoft.com/office/officeart/2005/8/layout/cycle6"/>
+    <dgm:cxn modelId="{16571B63-0111-43E4-9B3E-F6C6659E54D2}" type="presOf" srcId="{D28A7621-D1E7-4319-B7F8-BEB241F82AFA}" destId="{BAD58073-B13B-4F40-8EB1-F5EF09A0C275}" srcOrd="0" destOrd="0" presId="urn:microsoft.com/office/officeart/2005/8/layout/cycle6"/>
+    <dgm:cxn modelId="{FFC6DE5C-0FA2-4DBC-A168-6B23D48447AD}" type="presOf" srcId="{73F46074-CA0A-4A15-8A61-824F71676E44}" destId="{FE09D15C-E4DB-4EF8-970B-2BAB89AD92C7}" srcOrd="0" destOrd="0" presId="urn:microsoft.com/office/officeart/2005/8/layout/cycle6"/>
+    <dgm:cxn modelId="{E7767A3D-55CF-425F-907E-7AA8FE1BB851}" srcId="{45D0D8DE-C5E1-45C4-B519-49711D2989EA}" destId="{D28A7621-D1E7-4319-B7F8-BEB241F82AFA}" srcOrd="3" destOrd="0" parTransId="{7534C97D-3C1F-4ED7-BAAE-AC73B8EB4851}" sibTransId="{15BE7A2D-5173-4565-961A-B3E0E4300B98}"/>
+    <dgm:cxn modelId="{AA319F0F-9D73-44D2-9206-01F2CCB3EA1D}" srcId="{45D0D8DE-C5E1-45C4-B519-49711D2989EA}" destId="{67E0E36A-8CBA-4B5D-B005-656BD20BC6DF}" srcOrd="7" destOrd="0" parTransId="{F7AC2E12-3931-4786-AB10-70B5482E2094}" sibTransId="{B4A635C9-728D-4F1D-8CDF-2445375460DA}"/>
+    <dgm:cxn modelId="{92FB9FA3-8D85-4C2D-A21B-4E466CD4101B}" type="presOf" srcId="{EBB518DD-5EDE-4FAC-AAB6-46D33958444A}" destId="{AD2A8FE6-B079-43FA-88C6-F5E74A45B465}" srcOrd="0" destOrd="0" presId="urn:microsoft.com/office/officeart/2005/8/layout/cycle6"/>
+    <dgm:cxn modelId="{FC4A9014-4B4E-4747-ADAC-005E5BE4AC3B}" type="presOf" srcId="{67E0E36A-8CBA-4B5D-B005-656BD20BC6DF}" destId="{DC0EF4B5-990E-45CA-B3EF-ED8BE5915DE3}" srcOrd="0" destOrd="0" presId="urn:microsoft.com/office/officeart/2005/8/layout/cycle6"/>
+    <dgm:cxn modelId="{B05EFBC3-F148-474C-BD18-CC19277906F9}" srcId="{45D0D8DE-C5E1-45C4-B519-49711D2989EA}" destId="{FD31682F-B14F-44BD-A5DF-90FF393BBDB3}" srcOrd="4" destOrd="0" parTransId="{E8387554-3790-45E5-9D85-460651F6AA0B}" sibTransId="{42470B1D-3808-4097-9C20-1AE5AD549880}"/>
+    <dgm:cxn modelId="{EAB5BA17-FFCD-4DCB-95C9-ACA8B29E729D}" type="presOf" srcId="{42470B1D-3808-4097-9C20-1AE5AD549880}" destId="{74EA507E-4956-4174-A21E-38C5292D5D03}" srcOrd="0" destOrd="0" presId="urn:microsoft.com/office/officeart/2005/8/layout/cycle6"/>
+    <dgm:cxn modelId="{88385541-1A2E-4C1E-BF8A-68F275E95E37}" type="presOf" srcId="{A6F524E1-C2A9-4AEA-9F06-CF12C7B082D6}" destId="{2730152C-CE8E-44F1-944D-972F3BE11F9D}" srcOrd="0" destOrd="0" presId="urn:microsoft.com/office/officeart/2005/8/layout/cycle6"/>
+    <dgm:cxn modelId="{077FDF33-E4B5-4054-9497-C2E25E0294BA}" type="presOf" srcId="{B4A635C9-728D-4F1D-8CDF-2445375460DA}" destId="{E3284DAA-AC0A-4540-98C1-4F9E5874FD7B}" srcOrd="0" destOrd="0" presId="urn:microsoft.com/office/officeart/2005/8/layout/cycle6"/>
+    <dgm:cxn modelId="{6E2A33A8-4B19-4C68-AAF6-2AFDB99027AC}" type="presOf" srcId="{15BE7A2D-5173-4565-961A-B3E0E4300B98}" destId="{F72D25B0-4CA6-49FF-8361-82994F66D7BD}" srcOrd="0" destOrd="0" presId="urn:microsoft.com/office/officeart/2005/8/layout/cycle6"/>
+    <dgm:cxn modelId="{4285E417-2EE7-43B6-BB7E-4B189256B66F}" srcId="{45D0D8DE-C5E1-45C4-B519-49711D2989EA}" destId="{73F46074-CA0A-4A15-8A61-824F71676E44}" srcOrd="6" destOrd="0" parTransId="{C411D448-74D4-41DA-9640-A6C2BC34B516}" sibTransId="{EBB518DD-5EDE-4FAC-AAB6-46D33958444A}"/>
+    <dgm:cxn modelId="{157FD32D-5560-41C9-A6E0-6C7022B2B789}" type="presOf" srcId="{7DCBFD64-539C-4BA7-9B95-6969C74E618F}" destId="{22130614-AA04-4387-B5FB-08AC80A410E0}" srcOrd="0" destOrd="0" presId="urn:microsoft.com/office/officeart/2005/8/layout/cycle6"/>
+    <dgm:cxn modelId="{B186B35C-C7DF-40CD-A587-71097D163432}" type="presOf" srcId="{DD76A0B8-88DB-482E-B9F4-EE70ED14E413}" destId="{C2127C72-DE53-42F2-BABD-ED3F64C4DD3C}" srcOrd="0" destOrd="0" presId="urn:microsoft.com/office/officeart/2005/8/layout/cycle6"/>
     <dgm:cxn modelId="{E84D864B-9CF7-4607-A53C-2B49C2324B94}" srcId="{45D0D8DE-C5E1-45C4-B519-49711D2989EA}" destId="{171C524A-1A4A-46B5-8240-DF0F6B2ABC72}" srcOrd="2" destOrd="0" parTransId="{8F5F723F-7A57-4D6D-BF77-BBE6F10F34AF}" sibTransId="{43539785-6AF1-4597-B671-2C2D8C2EAD9A}"/>
-    <dgm:cxn modelId="{35893E10-B95F-401B-A840-16B7845FC7F8}" type="presParOf" srcId="{77073E38-B0C5-4B31-AF24-812CFA2437AE}" destId="{E45A1794-8FF9-4CE9-9F31-B03AEBD5505E}" srcOrd="0" destOrd="0" presId="urn:microsoft.com/office/officeart/2005/8/layout/cycle6"/>
-    <dgm:cxn modelId="{1696E093-C5FB-4B0A-85F8-6775AED1271A}" type="presParOf" srcId="{77073E38-B0C5-4B31-AF24-812CFA2437AE}" destId="{F759FA8A-D4FD-452C-9DE1-CB1ECB1D3513}" srcOrd="1" destOrd="0" presId="urn:microsoft.com/office/officeart/2005/8/layout/cycle6"/>
-    <dgm:cxn modelId="{DA0BF33F-FEEB-4443-B1E5-B2B3532863BE}" type="presParOf" srcId="{77073E38-B0C5-4B31-AF24-812CFA2437AE}" destId="{F5684F2D-FAEB-4A12-AB2E-9F81F789AFE7}" srcOrd="2" destOrd="0" presId="urn:microsoft.com/office/officeart/2005/8/layout/cycle6"/>
-    <dgm:cxn modelId="{FC990651-7908-4C67-AE77-A56C522C298F}" type="presParOf" srcId="{77073E38-B0C5-4B31-AF24-812CFA2437AE}" destId="{22130614-AA04-4387-B5FB-08AC80A410E0}" srcOrd="3" destOrd="0" presId="urn:microsoft.com/office/officeart/2005/8/layout/cycle6"/>
-    <dgm:cxn modelId="{4974D042-8328-47DB-B72D-2564CF600393}" type="presParOf" srcId="{77073E38-B0C5-4B31-AF24-812CFA2437AE}" destId="{487BF451-29FE-44C7-9D5F-E8C876F0402E}" srcOrd="4" destOrd="0" presId="urn:microsoft.com/office/officeart/2005/8/layout/cycle6"/>
-    <dgm:cxn modelId="{0408C4D6-F957-4595-A7CE-4569A9207380}" type="presParOf" srcId="{77073E38-B0C5-4B31-AF24-812CFA2437AE}" destId="{D09DE3B2-7018-4392-80C3-374D9F6216F0}" srcOrd="5" destOrd="0" presId="urn:microsoft.com/office/officeart/2005/8/layout/cycle6"/>
-    <dgm:cxn modelId="{590AE1AA-2D0E-48D2-8378-0D06D37BC112}" type="presParOf" srcId="{77073E38-B0C5-4B31-AF24-812CFA2437AE}" destId="{47BB2B72-4727-4BEA-A556-8B9A6323FF4D}" srcOrd="6" destOrd="0" presId="urn:microsoft.com/office/officeart/2005/8/layout/cycle6"/>
-    <dgm:cxn modelId="{384AA208-134B-4AE8-BD93-068077F429B3}" type="presParOf" srcId="{77073E38-B0C5-4B31-AF24-812CFA2437AE}" destId="{69D40E6F-684A-46A0-AFEB-154469BADBDD}" srcOrd="7" destOrd="0" presId="urn:microsoft.com/office/officeart/2005/8/layout/cycle6"/>
-    <dgm:cxn modelId="{35679BD6-65AB-4897-A0DF-8586318C3525}" type="presParOf" srcId="{77073E38-B0C5-4B31-AF24-812CFA2437AE}" destId="{04456E8C-6130-4D28-A403-7A4498CD43B1}" srcOrd="8" destOrd="0" presId="urn:microsoft.com/office/officeart/2005/8/layout/cycle6"/>
-    <dgm:cxn modelId="{C461BBC1-7524-4F21-9F0B-EEC71A29AF78}" type="presParOf" srcId="{77073E38-B0C5-4B31-AF24-812CFA2437AE}" destId="{BAD58073-B13B-4F40-8EB1-F5EF09A0C275}" srcOrd="9" destOrd="0" presId="urn:microsoft.com/office/officeart/2005/8/layout/cycle6"/>
-    <dgm:cxn modelId="{1A3C265C-424E-467B-8EDF-56BB8FAE5C48}" type="presParOf" srcId="{77073E38-B0C5-4B31-AF24-812CFA2437AE}" destId="{85CCD585-4A17-404B-A900-847BD9A2900F}" srcOrd="10" destOrd="0" presId="urn:microsoft.com/office/officeart/2005/8/layout/cycle6"/>
-    <dgm:cxn modelId="{859BC321-C593-4D10-B0CA-93F4290EE133}" type="presParOf" srcId="{77073E38-B0C5-4B31-AF24-812CFA2437AE}" destId="{F72D25B0-4CA6-49FF-8361-82994F66D7BD}" srcOrd="11" destOrd="0" presId="urn:microsoft.com/office/officeart/2005/8/layout/cycle6"/>
-    <dgm:cxn modelId="{3584DFAE-E453-4D77-819D-D449B670CAC9}" type="presParOf" srcId="{77073E38-B0C5-4B31-AF24-812CFA2437AE}" destId="{8E8838EF-2954-4FE5-A808-3FC85008B156}" srcOrd="12" destOrd="0" presId="urn:microsoft.com/office/officeart/2005/8/layout/cycle6"/>
-    <dgm:cxn modelId="{408D60D8-2337-4F7F-B4B4-2E59A4AC9792}" type="presParOf" srcId="{77073E38-B0C5-4B31-AF24-812CFA2437AE}" destId="{51D2E8F1-8538-4C27-950B-AFA28AD2AC6E}" srcOrd="13" destOrd="0" presId="urn:microsoft.com/office/officeart/2005/8/layout/cycle6"/>
-    <dgm:cxn modelId="{DB304698-CFEA-41DC-B54B-2BD471BB0E4E}" type="presParOf" srcId="{77073E38-B0C5-4B31-AF24-812CFA2437AE}" destId="{74EA507E-4956-4174-A21E-38C5292D5D03}" srcOrd="14" destOrd="0" presId="urn:microsoft.com/office/officeart/2005/8/layout/cycle6"/>
-    <dgm:cxn modelId="{906A6501-3394-4D77-AFC9-B99ED8EACD3B}" type="presParOf" srcId="{77073E38-B0C5-4B31-AF24-812CFA2437AE}" destId="{2730152C-CE8E-44F1-944D-972F3BE11F9D}" srcOrd="15" destOrd="0" presId="urn:microsoft.com/office/officeart/2005/8/layout/cycle6"/>
-    <dgm:cxn modelId="{68E0A0D9-8738-4338-B855-2B08754BAE15}" type="presParOf" srcId="{77073E38-B0C5-4B31-AF24-812CFA2437AE}" destId="{4319DBDB-6E11-4DF6-885D-3F5A7424C1B5}" srcOrd="16" destOrd="0" presId="urn:microsoft.com/office/officeart/2005/8/layout/cycle6"/>
-    <dgm:cxn modelId="{F4FDD5DB-C3F2-4F63-910D-BB635C1CC8E4}" type="presParOf" srcId="{77073E38-B0C5-4B31-AF24-812CFA2437AE}" destId="{C2127C72-DE53-42F2-BABD-ED3F64C4DD3C}" srcOrd="17" destOrd="0" presId="urn:microsoft.com/office/officeart/2005/8/layout/cycle6"/>
-    <dgm:cxn modelId="{B9A040CE-0BF4-4A4B-B311-5B95E413EE80}" type="presParOf" srcId="{77073E38-B0C5-4B31-AF24-812CFA2437AE}" destId="{FE09D15C-E4DB-4EF8-970B-2BAB89AD92C7}" srcOrd="18" destOrd="0" presId="urn:microsoft.com/office/officeart/2005/8/layout/cycle6"/>
-    <dgm:cxn modelId="{D7F5FEF4-B316-4164-B76A-0F623CE1A999}" type="presParOf" srcId="{77073E38-B0C5-4B31-AF24-812CFA2437AE}" destId="{05D2CD0F-9693-434A-BCFC-7F396D4C5F09}" srcOrd="19" destOrd="0" presId="urn:microsoft.com/office/officeart/2005/8/layout/cycle6"/>
-    <dgm:cxn modelId="{6B8C6D13-B169-4551-922E-57E97AA55C53}" type="presParOf" srcId="{77073E38-B0C5-4B31-AF24-812CFA2437AE}" destId="{AD2A8FE6-B079-43FA-88C6-F5E74A45B465}" srcOrd="20" destOrd="0" presId="urn:microsoft.com/office/officeart/2005/8/layout/cycle6"/>
-    <dgm:cxn modelId="{B2194D12-E3F7-4EF6-9747-54F33505FF6C}" type="presParOf" srcId="{77073E38-B0C5-4B31-AF24-812CFA2437AE}" destId="{DC0EF4B5-990E-45CA-B3EF-ED8BE5915DE3}" srcOrd="21" destOrd="0" presId="urn:microsoft.com/office/officeart/2005/8/layout/cycle6"/>
-    <dgm:cxn modelId="{7678E933-7C92-4061-BAD9-DE1AE308865C}" type="presParOf" srcId="{77073E38-B0C5-4B31-AF24-812CFA2437AE}" destId="{E8BBCB5B-52D4-4325-8971-1FA0B60948E8}" srcOrd="22" destOrd="0" presId="urn:microsoft.com/office/officeart/2005/8/layout/cycle6"/>
-    <dgm:cxn modelId="{AB0A2FF0-53EC-48DC-937F-F1CE6AFBA01F}" type="presParOf" srcId="{77073E38-B0C5-4B31-AF24-812CFA2437AE}" destId="{E3284DAA-AC0A-4540-98C1-4F9E5874FD7B}" srcOrd="23" destOrd="0" presId="urn:microsoft.com/office/officeart/2005/8/layout/cycle6"/>
+    <dgm:cxn modelId="{C9D9CCCA-9D92-4FE8-81D1-E4CCB1F238BB}" type="presParOf" srcId="{77073E38-B0C5-4B31-AF24-812CFA2437AE}" destId="{E45A1794-8FF9-4CE9-9F31-B03AEBD5505E}" srcOrd="0" destOrd="0" presId="urn:microsoft.com/office/officeart/2005/8/layout/cycle6"/>
+    <dgm:cxn modelId="{F1FC918E-0D6D-41AA-AB54-EE3AB21C0D2D}" type="presParOf" srcId="{77073E38-B0C5-4B31-AF24-812CFA2437AE}" destId="{F759FA8A-D4FD-452C-9DE1-CB1ECB1D3513}" srcOrd="1" destOrd="0" presId="urn:microsoft.com/office/officeart/2005/8/layout/cycle6"/>
+    <dgm:cxn modelId="{AE23A60F-A4B4-4F75-BD75-08E0D4BD6CD9}" type="presParOf" srcId="{77073E38-B0C5-4B31-AF24-812CFA2437AE}" destId="{F5684F2D-FAEB-4A12-AB2E-9F81F789AFE7}" srcOrd="2" destOrd="0" presId="urn:microsoft.com/office/officeart/2005/8/layout/cycle6"/>
+    <dgm:cxn modelId="{ABC9C55B-5775-455B-AA2F-EC41E1CBD815}" type="presParOf" srcId="{77073E38-B0C5-4B31-AF24-812CFA2437AE}" destId="{22130614-AA04-4387-B5FB-08AC80A410E0}" srcOrd="3" destOrd="0" presId="urn:microsoft.com/office/officeart/2005/8/layout/cycle6"/>
+    <dgm:cxn modelId="{F4E02002-4EB2-42D9-B867-34C7FA74EF64}" type="presParOf" srcId="{77073E38-B0C5-4B31-AF24-812CFA2437AE}" destId="{487BF451-29FE-44C7-9D5F-E8C876F0402E}" srcOrd="4" destOrd="0" presId="urn:microsoft.com/office/officeart/2005/8/layout/cycle6"/>
+    <dgm:cxn modelId="{6F80908F-E3AD-435E-812F-B52656CE0C30}" type="presParOf" srcId="{77073E38-B0C5-4B31-AF24-812CFA2437AE}" destId="{D09DE3B2-7018-4392-80C3-374D9F6216F0}" srcOrd="5" destOrd="0" presId="urn:microsoft.com/office/officeart/2005/8/layout/cycle6"/>
+    <dgm:cxn modelId="{83D3F432-39A7-44F1-A9CE-5453B9F805E6}" type="presParOf" srcId="{77073E38-B0C5-4B31-AF24-812CFA2437AE}" destId="{47BB2B72-4727-4BEA-A556-8B9A6323FF4D}" srcOrd="6" destOrd="0" presId="urn:microsoft.com/office/officeart/2005/8/layout/cycle6"/>
+    <dgm:cxn modelId="{82FBDECC-C962-4FD7-A235-E2BA9DF57734}" type="presParOf" srcId="{77073E38-B0C5-4B31-AF24-812CFA2437AE}" destId="{69D40E6F-684A-46A0-AFEB-154469BADBDD}" srcOrd="7" destOrd="0" presId="urn:microsoft.com/office/officeart/2005/8/layout/cycle6"/>
+    <dgm:cxn modelId="{4B8CBAC4-0CF8-42B0-ADE1-082DE35CF114}" type="presParOf" srcId="{77073E38-B0C5-4B31-AF24-812CFA2437AE}" destId="{04456E8C-6130-4D28-A403-7A4498CD43B1}" srcOrd="8" destOrd="0" presId="urn:microsoft.com/office/officeart/2005/8/layout/cycle6"/>
+    <dgm:cxn modelId="{A5D3ACE5-C126-43AA-BD59-27F68340FBF9}" type="presParOf" srcId="{77073E38-B0C5-4B31-AF24-812CFA2437AE}" destId="{BAD58073-B13B-4F40-8EB1-F5EF09A0C275}" srcOrd="9" destOrd="0" presId="urn:microsoft.com/office/officeart/2005/8/layout/cycle6"/>
+    <dgm:cxn modelId="{A0EBAC65-C4C1-4A02-9791-0288063789D2}" type="presParOf" srcId="{77073E38-B0C5-4B31-AF24-812CFA2437AE}" destId="{85CCD585-4A17-404B-A900-847BD9A2900F}" srcOrd="10" destOrd="0" presId="urn:microsoft.com/office/officeart/2005/8/layout/cycle6"/>
+    <dgm:cxn modelId="{1314181F-320E-4E24-B9C0-F13DA0DC871D}" type="presParOf" srcId="{77073E38-B0C5-4B31-AF24-812CFA2437AE}" destId="{F72D25B0-4CA6-49FF-8361-82994F66D7BD}" srcOrd="11" destOrd="0" presId="urn:microsoft.com/office/officeart/2005/8/layout/cycle6"/>
+    <dgm:cxn modelId="{8BD23CB6-B624-4382-8817-60E4F2F393B3}" type="presParOf" srcId="{77073E38-B0C5-4B31-AF24-812CFA2437AE}" destId="{8E8838EF-2954-4FE5-A808-3FC85008B156}" srcOrd="12" destOrd="0" presId="urn:microsoft.com/office/officeart/2005/8/layout/cycle6"/>
+    <dgm:cxn modelId="{43A79C32-749E-4A15-A432-22BADB65DAFC}" type="presParOf" srcId="{77073E38-B0C5-4B31-AF24-812CFA2437AE}" destId="{51D2E8F1-8538-4C27-950B-AFA28AD2AC6E}" srcOrd="13" destOrd="0" presId="urn:microsoft.com/office/officeart/2005/8/layout/cycle6"/>
+    <dgm:cxn modelId="{F25131CD-DE0A-4737-98AA-68C3F9741DB0}" type="presParOf" srcId="{77073E38-B0C5-4B31-AF24-812CFA2437AE}" destId="{74EA507E-4956-4174-A21E-38C5292D5D03}" srcOrd="14" destOrd="0" presId="urn:microsoft.com/office/officeart/2005/8/layout/cycle6"/>
+    <dgm:cxn modelId="{52E9FCBD-416F-4F27-BFA1-EADE911A2EE8}" type="presParOf" srcId="{77073E38-B0C5-4B31-AF24-812CFA2437AE}" destId="{2730152C-CE8E-44F1-944D-972F3BE11F9D}" srcOrd="15" destOrd="0" presId="urn:microsoft.com/office/officeart/2005/8/layout/cycle6"/>
+    <dgm:cxn modelId="{82568A8B-BC14-469D-82D6-BD05D1505F4E}" type="presParOf" srcId="{77073E38-B0C5-4B31-AF24-812CFA2437AE}" destId="{4319DBDB-6E11-4DF6-885D-3F5A7424C1B5}" srcOrd="16" destOrd="0" presId="urn:microsoft.com/office/officeart/2005/8/layout/cycle6"/>
+    <dgm:cxn modelId="{954E49BD-BBCE-45B1-AFBF-7C316ACD17B4}" type="presParOf" srcId="{77073E38-B0C5-4B31-AF24-812CFA2437AE}" destId="{C2127C72-DE53-42F2-BABD-ED3F64C4DD3C}" srcOrd="17" destOrd="0" presId="urn:microsoft.com/office/officeart/2005/8/layout/cycle6"/>
+    <dgm:cxn modelId="{2AE5C1AF-6279-4B7B-92E7-6B6855D8B5C0}" type="presParOf" srcId="{77073E38-B0C5-4B31-AF24-812CFA2437AE}" destId="{FE09D15C-E4DB-4EF8-970B-2BAB89AD92C7}" srcOrd="18" destOrd="0" presId="urn:microsoft.com/office/officeart/2005/8/layout/cycle6"/>
+    <dgm:cxn modelId="{4CA777EE-0610-4470-AFDB-8002E37CB0F8}" type="presParOf" srcId="{77073E38-B0C5-4B31-AF24-812CFA2437AE}" destId="{05D2CD0F-9693-434A-BCFC-7F396D4C5F09}" srcOrd="19" destOrd="0" presId="urn:microsoft.com/office/officeart/2005/8/layout/cycle6"/>
+    <dgm:cxn modelId="{1D23CCCE-D40C-4002-AE29-7FE6CC0ACEFD}" type="presParOf" srcId="{77073E38-B0C5-4B31-AF24-812CFA2437AE}" destId="{AD2A8FE6-B079-43FA-88C6-F5E74A45B465}" srcOrd="20" destOrd="0" presId="urn:microsoft.com/office/officeart/2005/8/layout/cycle6"/>
+    <dgm:cxn modelId="{9798FB84-6433-435B-8695-A0BCBD796BD7}" type="presParOf" srcId="{77073E38-B0C5-4B31-AF24-812CFA2437AE}" destId="{DC0EF4B5-990E-45CA-B3EF-ED8BE5915DE3}" srcOrd="21" destOrd="0" presId="urn:microsoft.com/office/officeart/2005/8/layout/cycle6"/>
+    <dgm:cxn modelId="{D4FAC6EE-F0DC-4E1F-B51B-25932C05F210}" type="presParOf" srcId="{77073E38-B0C5-4B31-AF24-812CFA2437AE}" destId="{E8BBCB5B-52D4-4325-8971-1FA0B60948E8}" srcOrd="22" destOrd="0" presId="urn:microsoft.com/office/officeart/2005/8/layout/cycle6"/>
+    <dgm:cxn modelId="{607D04A8-91B0-49DC-B5E4-7ACA0DD48C2E}" type="presParOf" srcId="{77073E38-B0C5-4B31-AF24-812CFA2437AE}" destId="{E3284DAA-AC0A-4540-98C1-4F9E5874FD7B}" srcOrd="23" destOrd="0" presId="urn:microsoft.com/office/officeart/2005/8/layout/cycle6"/>
   </dgm:cxnLst>
   <dgm:bg>
     <a:solidFill>
@@ -15055,7 +14831,7 @@
   <dgm:whole/>
   <dgm:extLst>
     <a:ext uri="http://schemas.microsoft.com/office/drawing/2008/diagram">
-      <dsp:dataModelExt xmlns:dsp="http://schemas.microsoft.com/office/drawing/2008/diagram" relId="rId12" minVer="http://schemas.openxmlformats.org/drawingml/2006/diagram"/>
+      <dsp:dataModelExt xmlns:dsp="http://schemas.microsoft.com/office/drawing/2008/diagram" relId="rId11" minVer="http://schemas.openxmlformats.org/drawingml/2006/diagram"/>
     </a:ext>
   </dgm:extLst>
 </dgm:dataModel>

</xml_diff>